<commit_message>
All levels & documents
</commit_message>
<xml_diff>
--- a/DISEÑO.docx
+++ b/DISEÑO.docx
@@ -293,7 +293,7 @@
               </wp:anchor>
             </w:drawing>
           </mc:Choice>
-          <mc:Fallback xmlns:cx="http://schemas.microsoft.com/office/drawing/2014/chartex" xmlns:cx1="http://schemas.microsoft.com/office/drawing/2015/9/8/chartex" xmlns:cx2="http://schemas.microsoft.com/office/drawing/2015/10/21/chartex" xmlns:cx3="http://schemas.microsoft.com/office/drawing/2016/5/9/chartex" xmlns:cx4="http://schemas.microsoft.com/office/drawing/2016/5/10/chartex" xmlns:cx5="http://schemas.microsoft.com/office/drawing/2016/5/11/chartex" xmlns:cx6="http://schemas.microsoft.com/office/drawing/2016/5/12/chartex" xmlns:cx7="http://schemas.microsoft.com/office/drawing/2016/5/13/chartex" xmlns:cx8="http://schemas.microsoft.com/office/drawing/2016/5/14/chartex" xmlns:aink="http://schemas.microsoft.com/office/drawing/2016/ink" xmlns:am3d="http://schemas.microsoft.com/office/drawing/2017/model3d" xmlns:w16cex="http://schemas.microsoft.com/office/word/2018/wordml/cex" xmlns:w16cid="http://schemas.microsoft.com/office/word/2016/wordml/cid" xmlns:w16="http://schemas.microsoft.com/office/word/2018/wordml" xmlns:w16se="http://schemas.microsoft.com/office/word/2015/wordml/symex">
+          <mc:Fallback xmlns:w16se="http://schemas.microsoft.com/office/word/2015/wordml/symex" xmlns:w16="http://schemas.microsoft.com/office/word/2018/wordml" xmlns:w16cid="http://schemas.microsoft.com/office/word/2016/wordml/cid" xmlns:w16cex="http://schemas.microsoft.com/office/word/2018/wordml/cex" xmlns:am3d="http://schemas.microsoft.com/office/drawing/2017/model3d" xmlns:aink="http://schemas.microsoft.com/office/drawing/2016/ink" xmlns:cx8="http://schemas.microsoft.com/office/drawing/2016/5/14/chartex" xmlns:cx7="http://schemas.microsoft.com/office/drawing/2016/5/13/chartex" xmlns:cx6="http://schemas.microsoft.com/office/drawing/2016/5/12/chartex" xmlns:cx5="http://schemas.microsoft.com/office/drawing/2016/5/11/chartex" xmlns:cx4="http://schemas.microsoft.com/office/drawing/2016/5/10/chartex" xmlns:cx3="http://schemas.microsoft.com/office/drawing/2016/5/9/chartex" xmlns:cx2="http://schemas.microsoft.com/office/drawing/2015/10/21/chartex" xmlns:cx1="http://schemas.microsoft.com/office/drawing/2015/9/8/chartex" xmlns:cx="http://schemas.microsoft.com/office/drawing/2014/chartex">
             <w:pict>
               <v:line w14:anchorId="4B40A96D" id="Conector recto 1" o:spid="_x0000_s1026" style="position:absolute;z-index:251659264;visibility:visible;mso-wrap-style:square;mso-wrap-distance-left:9pt;mso-wrap-distance-top:0;mso-wrap-distance-right:9pt;mso-wrap-distance-bottom:0;mso-position-horizontal:absolute;mso-position-horizontal-relative:page;mso-position-vertical:absolute;mso-position-vertical-relative:text" from="3.55pt,39.3pt" to="592.3pt,39.3pt" o:gfxdata="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" strokecolor="black [3200]" strokeweight="7pt">
                 <v:stroke linestyle="thinThick" joinstyle="miter"/>
@@ -640,7 +640,7 @@
           <w:r>
             <w:fldChar w:fldCharType="separate"/>
           </w:r>
-          <w:hyperlink w:anchor="_Toc126235961" w:history="1">
+          <w:hyperlink w:anchor="_Toc126359407" w:history="1">
             <w:r>
               <w:rPr>
                 <w:rStyle w:val="Hipervnculo"/>
@@ -667,7 +667,7 @@
                 <w:noProof/>
                 <w:webHidden/>
               </w:rPr>
-              <w:instrText xml:space="preserve"> PAGEREF _Toc126235961 \h </w:instrText>
+              <w:instrText xml:space="preserve"> PAGEREF _Toc126359407 \h </w:instrText>
             </w:r>
             <w:r>
               <w:rPr>
@@ -712,7 +712,7 @@
               <w:lang w:eastAsia="es-ES"/>
             </w:rPr>
           </w:pPr>
-          <w:hyperlink w:anchor="_Toc126235962" w:history="1">
+          <w:hyperlink w:anchor="_Toc126359408" w:history="1">
             <w:r>
               <w:rPr>
                 <w:rStyle w:val="Hipervnculo"/>
@@ -739,7 +739,7 @@
                 <w:noProof/>
                 <w:webHidden/>
               </w:rPr>
-              <w:instrText xml:space="preserve"> PAGEREF _Toc126235962 \h </w:instrText>
+              <w:instrText xml:space="preserve"> PAGEREF _Toc126359408 \h </w:instrText>
             </w:r>
             <w:r>
               <w:rPr>
@@ -784,7 +784,7 @@
               <w:lang w:eastAsia="es-ES"/>
             </w:rPr>
           </w:pPr>
-          <w:hyperlink w:anchor="_Toc126235963" w:history="1">
+          <w:hyperlink w:anchor="_Toc126359409" w:history="1">
             <w:r>
               <w:rPr>
                 <w:rStyle w:val="Hipervnculo"/>
@@ -811,7 +811,7 @@
                 <w:noProof/>
                 <w:webHidden/>
               </w:rPr>
-              <w:instrText xml:space="preserve"> PAGEREF _Toc126235963 \h </w:instrText>
+              <w:instrText xml:space="preserve"> PAGEREF _Toc126359409 \h </w:instrText>
             </w:r>
             <w:r>
               <w:rPr>
@@ -860,7 +860,7 @@
               <w:lang w:eastAsia="es-ES"/>
             </w:rPr>
           </w:pPr>
-          <w:hyperlink w:anchor="_Toc126235964" w:history="1">
+          <w:hyperlink w:anchor="_Toc126359410" w:history="1">
             <w:r>
               <w:rPr>
                 <w:rStyle w:val="Hipervnculo"/>
@@ -887,7 +887,7 @@
                 <w:noProof/>
                 <w:webHidden/>
               </w:rPr>
-              <w:instrText xml:space="preserve"> PAGEREF _Toc126235964 \h </w:instrText>
+              <w:instrText xml:space="preserve"> PAGEREF _Toc126359410 \h </w:instrText>
             </w:r>
             <w:r>
               <w:rPr>
@@ -932,7 +932,7 @@
               <w:lang w:eastAsia="es-ES"/>
             </w:rPr>
           </w:pPr>
-          <w:hyperlink w:anchor="_Toc126235965" w:history="1">
+          <w:hyperlink w:anchor="_Toc126359411" w:history="1">
             <w:r>
               <w:rPr>
                 <w:rStyle w:val="Hipervnculo"/>
@@ -959,7 +959,7 @@
                 <w:noProof/>
                 <w:webHidden/>
               </w:rPr>
-              <w:instrText xml:space="preserve"> PAGEREF _Toc126235965 \h </w:instrText>
+              <w:instrText xml:space="preserve"> PAGEREF _Toc126359411 \h </w:instrText>
             </w:r>
             <w:r>
               <w:rPr>
@@ -1004,7 +1004,7 @@
               <w:lang w:eastAsia="es-ES"/>
             </w:rPr>
           </w:pPr>
-          <w:hyperlink w:anchor="_Toc126235966" w:history="1">
+          <w:hyperlink w:anchor="_Toc126359412" w:history="1">
             <w:r>
               <w:rPr>
                 <w:rStyle w:val="Hipervnculo"/>
@@ -1031,7 +1031,7 @@
                 <w:noProof/>
                 <w:webHidden/>
               </w:rPr>
-              <w:instrText xml:space="preserve"> PAGEREF _Toc126235966 \h </w:instrText>
+              <w:instrText xml:space="preserve"> PAGEREF _Toc126359412 \h </w:instrText>
             </w:r>
             <w:r>
               <w:rPr>
@@ -1076,7 +1076,7 @@
               <w:lang w:eastAsia="es-ES"/>
             </w:rPr>
           </w:pPr>
-          <w:hyperlink w:anchor="_Toc126235967" w:history="1">
+          <w:hyperlink w:anchor="_Toc126359413" w:history="1">
             <w:r>
               <w:rPr>
                 <w:rStyle w:val="Hipervnculo"/>
@@ -1103,7 +1103,7 @@
                 <w:noProof/>
                 <w:webHidden/>
               </w:rPr>
-              <w:instrText xml:space="preserve"> PAGEREF _Toc126235967 \h </w:instrText>
+              <w:instrText xml:space="preserve"> PAGEREF _Toc126359413 \h </w:instrText>
             </w:r>
             <w:r>
               <w:rPr>
@@ -1148,7 +1148,7 @@
               <w:lang w:eastAsia="es-ES"/>
             </w:rPr>
           </w:pPr>
-          <w:hyperlink w:anchor="_Toc126235968" w:history="1">
+          <w:hyperlink w:anchor="_Toc126359414" w:history="1">
             <w:r>
               <w:rPr>
                 <w:rStyle w:val="Hipervnculo"/>
@@ -1175,7 +1175,7 @@
                 <w:noProof/>
                 <w:webHidden/>
               </w:rPr>
-              <w:instrText xml:space="preserve"> PAGEREF _Toc126235968 \h </w:instrText>
+              <w:instrText xml:space="preserve"> PAGEREF _Toc126359414 \h </w:instrText>
             </w:r>
             <w:r>
               <w:rPr>
@@ -1224,7 +1224,7 @@
               <w:lang w:eastAsia="es-ES"/>
             </w:rPr>
           </w:pPr>
-          <w:hyperlink w:anchor="_Toc126235969" w:history="1">
+          <w:hyperlink w:anchor="_Toc126359415" w:history="1">
             <w:r>
               <w:rPr>
                 <w:rStyle w:val="Hipervnculo"/>
@@ -1251,7 +1251,7 @@
                 <w:noProof/>
                 <w:webHidden/>
               </w:rPr>
-              <w:instrText xml:space="preserve"> PAGEREF _Toc126235969 \h </w:instrText>
+              <w:instrText xml:space="preserve"> PAGEREF _Toc126359415 \h </w:instrText>
             </w:r>
             <w:r>
               <w:rPr>
@@ -1271,7 +1271,7 @@
                 <w:noProof/>
                 <w:webHidden/>
               </w:rPr>
-              <w:t>3</w:t>
+              <w:t>4</w:t>
             </w:r>
             <w:r>
               <w:rPr>
@@ -1296,7 +1296,7 @@
               <w:lang w:eastAsia="es-ES"/>
             </w:rPr>
           </w:pPr>
-          <w:hyperlink w:anchor="_Toc126235970" w:history="1">
+          <w:hyperlink w:anchor="_Toc126359416" w:history="1">
             <w:r>
               <w:rPr>
                 <w:rStyle w:val="Hipervnculo"/>
@@ -1323,7 +1323,7 @@
                 <w:noProof/>
                 <w:webHidden/>
               </w:rPr>
-              <w:instrText xml:space="preserve"> PAGEREF _Toc126235970 \h </w:instrText>
+              <w:instrText xml:space="preserve"> PAGEREF _Toc126359416 \h </w:instrText>
             </w:r>
             <w:r>
               <w:rPr>
@@ -1343,7 +1343,7 @@
                 <w:noProof/>
                 <w:webHidden/>
               </w:rPr>
-              <w:t>3</w:t>
+              <w:t>4</w:t>
             </w:r>
             <w:r>
               <w:rPr>
@@ -1368,7 +1368,7 @@
               <w:lang w:eastAsia="es-ES"/>
             </w:rPr>
           </w:pPr>
-          <w:hyperlink w:anchor="_Toc126235971" w:history="1">
+          <w:hyperlink w:anchor="_Toc126359417" w:history="1">
             <w:r>
               <w:rPr>
                 <w:rStyle w:val="Hipervnculo"/>
@@ -1395,7 +1395,7 @@
                 <w:noProof/>
                 <w:webHidden/>
               </w:rPr>
-              <w:instrText xml:space="preserve"> PAGEREF _Toc126235971 \h </w:instrText>
+              <w:instrText xml:space="preserve"> PAGEREF _Toc126359417 \h </w:instrText>
             </w:r>
             <w:r>
               <w:rPr>
@@ -1415,7 +1415,7 @@
                 <w:noProof/>
                 <w:webHidden/>
               </w:rPr>
-              <w:t>4</w:t>
+              <w:t>6</w:t>
             </w:r>
             <w:r>
               <w:rPr>
@@ -1440,7 +1440,7 @@
               <w:lang w:eastAsia="es-ES"/>
             </w:rPr>
           </w:pPr>
-          <w:hyperlink w:anchor="_Toc126235972" w:history="1">
+          <w:hyperlink w:anchor="_Toc126359418" w:history="1">
             <w:r>
               <w:rPr>
                 <w:rStyle w:val="Hipervnculo"/>
@@ -1467,7 +1467,7 @@
                 <w:noProof/>
                 <w:webHidden/>
               </w:rPr>
-              <w:instrText xml:space="preserve"> PAGEREF _Toc126235972 \h </w:instrText>
+              <w:instrText xml:space="preserve"> PAGEREF _Toc126359418 \h </w:instrText>
             </w:r>
             <w:r>
               <w:rPr>
@@ -1487,7 +1487,7 @@
                 <w:noProof/>
                 <w:webHidden/>
               </w:rPr>
-              <w:t>4</w:t>
+              <w:t>8</w:t>
             </w:r>
             <w:r>
               <w:rPr>
@@ -1516,7 +1516,7 @@
               <w:lang w:eastAsia="es-ES"/>
             </w:rPr>
           </w:pPr>
-          <w:hyperlink w:anchor="_Toc126235973" w:history="1">
+          <w:hyperlink w:anchor="_Toc126359419" w:history="1">
             <w:r>
               <w:rPr>
                 <w:rStyle w:val="Hipervnculo"/>
@@ -1543,7 +1543,7 @@
                 <w:noProof/>
                 <w:webHidden/>
               </w:rPr>
-              <w:instrText xml:space="preserve"> PAGEREF _Toc126235973 \h </w:instrText>
+              <w:instrText xml:space="preserve"> PAGEREF _Toc126359419 \h </w:instrText>
             </w:r>
             <w:r>
               <w:rPr>
@@ -1563,7 +1563,7 @@
                 <w:noProof/>
                 <w:webHidden/>
               </w:rPr>
-              <w:t>5</w:t>
+              <w:t>10</w:t>
             </w:r>
             <w:r>
               <w:rPr>
@@ -1592,7 +1592,7 @@
               <w:lang w:eastAsia="es-ES"/>
             </w:rPr>
           </w:pPr>
-          <w:hyperlink w:anchor="_Toc126235974" w:history="1">
+          <w:hyperlink w:anchor="_Toc126359420" w:history="1">
             <w:r>
               <w:rPr>
                 <w:rStyle w:val="Hipervnculo"/>
@@ -1619,7 +1619,7 @@
                 <w:noProof/>
                 <w:webHidden/>
               </w:rPr>
-              <w:instrText xml:space="preserve"> PAGEREF _Toc126235974 \h </w:instrText>
+              <w:instrText xml:space="preserve"> PAGEREF _Toc126359420 \h </w:instrText>
             </w:r>
             <w:r>
               <w:rPr>
@@ -1639,7 +1639,7 @@
                 <w:noProof/>
                 <w:webHidden/>
               </w:rPr>
-              <w:t>6</w:t>
+              <w:t>11</w:t>
             </w:r>
             <w:r>
               <w:rPr>
@@ -1802,42 +1802,472 @@
     </w:p>
     <w:p>
       <w:pPr>
+        <w:pStyle w:val="Tabladeilustraciones"/>
+        <w:tabs>
+          <w:tab w:val="right" w:leader="dot" w:pos="8494"/>
+        </w:tabs>
+        <w:rPr>
+          <w:rFonts w:eastAsiaTheme="minorEastAsia" w:cstheme="minorBidi"/>
+          <w:caps w:val="0"/>
+          <w:noProof/>
+          <w:sz w:val="22"/>
+          <w:szCs w:val="22"/>
+          <w:lang w:eastAsia="es-ES"/>
+        </w:rPr>
+      </w:pPr>
+      <w:r>
+        <w:rPr>
+          <w:rFonts w:ascii="Times New Roman" w:hAnsi="Times New Roman" w:cs="Times New Roman"/>
+          <w:sz w:val="22"/>
+          <w:szCs w:val="22"/>
+        </w:rPr>
+        <w:fldChar w:fldCharType="begin"/>
+      </w:r>
+      <w:r>
+        <w:rPr>
+          <w:rFonts w:ascii="Times New Roman" w:hAnsi="Times New Roman" w:cs="Times New Roman"/>
+        </w:rPr>
+        <w:instrText xml:space="preserve"> TOC \h \z \c "Figura" </w:instrText>
+      </w:r>
+      <w:r>
+        <w:rPr>
+          <w:rFonts w:ascii="Times New Roman" w:hAnsi="Times New Roman" w:cs="Times New Roman"/>
+          <w:sz w:val="22"/>
+          <w:szCs w:val="22"/>
+        </w:rPr>
+        <w:fldChar w:fldCharType="separate"/>
+      </w:r>
+      <w:hyperlink w:anchor="_Toc126359425" w:history="1">
+        <w:r>
+          <w:rPr>
+            <w:rStyle w:val="Hipervnculo"/>
+            <w:noProof/>
+          </w:rPr>
+          <w:t>Figura 1: Nivel 1 Delantero</w:t>
+        </w:r>
+        <w:r>
+          <w:rPr>
+            <w:noProof/>
+            <w:webHidden/>
+          </w:rPr>
+          <w:tab/>
+        </w:r>
+        <w:r>
+          <w:rPr>
+            <w:noProof/>
+            <w:webHidden/>
+          </w:rPr>
+          <w:fldChar w:fldCharType="begin"/>
+        </w:r>
+        <w:r>
+          <w:rPr>
+            <w:noProof/>
+            <w:webHidden/>
+          </w:rPr>
+          <w:instrText xml:space="preserve"> PAGEREF _Toc126359425 \h </w:instrText>
+        </w:r>
+        <w:r>
+          <w:rPr>
+            <w:noProof/>
+            <w:webHidden/>
+          </w:rPr>
+        </w:r>
+        <w:r>
+          <w:rPr>
+            <w:noProof/>
+            <w:webHidden/>
+          </w:rPr>
+          <w:fldChar w:fldCharType="separate"/>
+        </w:r>
+        <w:r>
+          <w:rPr>
+            <w:noProof/>
+            <w:webHidden/>
+          </w:rPr>
+          <w:t>4</w:t>
+        </w:r>
+        <w:r>
+          <w:rPr>
+            <w:noProof/>
+            <w:webHidden/>
+          </w:rPr>
+          <w:fldChar w:fldCharType="end"/>
+        </w:r>
+      </w:hyperlink>
+    </w:p>
+    <w:p>
+      <w:pPr>
+        <w:pStyle w:val="Tabladeilustraciones"/>
+        <w:tabs>
+          <w:tab w:val="right" w:leader="dot" w:pos="8494"/>
+        </w:tabs>
+        <w:rPr>
+          <w:rFonts w:eastAsiaTheme="minorEastAsia" w:cstheme="minorBidi"/>
+          <w:caps w:val="0"/>
+          <w:noProof/>
+          <w:sz w:val="22"/>
+          <w:szCs w:val="22"/>
+          <w:lang w:eastAsia="es-ES"/>
+        </w:rPr>
+      </w:pPr>
+      <w:hyperlink w:anchor="_Toc126359426" w:history="1">
+        <w:r>
+          <w:rPr>
+            <w:rStyle w:val="Hipervnculo"/>
+            <w:noProof/>
+          </w:rPr>
+          <w:t>Figura 2: Nivel 1 Trasero</w:t>
+        </w:r>
+        <w:r>
+          <w:rPr>
+            <w:noProof/>
+            <w:webHidden/>
+          </w:rPr>
+          <w:tab/>
+        </w:r>
+        <w:r>
+          <w:rPr>
+            <w:noProof/>
+            <w:webHidden/>
+          </w:rPr>
+          <w:fldChar w:fldCharType="begin"/>
+        </w:r>
+        <w:r>
+          <w:rPr>
+            <w:noProof/>
+            <w:webHidden/>
+          </w:rPr>
+          <w:instrText xml:space="preserve"> PAGEREF _Toc126359426 \h </w:instrText>
+        </w:r>
+        <w:r>
+          <w:rPr>
+            <w:noProof/>
+            <w:webHidden/>
+          </w:rPr>
+        </w:r>
+        <w:r>
+          <w:rPr>
+            <w:noProof/>
+            <w:webHidden/>
+          </w:rPr>
+          <w:fldChar w:fldCharType="separate"/>
+        </w:r>
+        <w:r>
+          <w:rPr>
+            <w:noProof/>
+            <w:webHidden/>
+          </w:rPr>
+          <w:t>4</w:t>
+        </w:r>
+        <w:r>
+          <w:rPr>
+            <w:noProof/>
+            <w:webHidden/>
+          </w:rPr>
+          <w:fldChar w:fldCharType="end"/>
+        </w:r>
+      </w:hyperlink>
+    </w:p>
+    <w:p>
+      <w:pPr>
+        <w:pStyle w:val="Tabladeilustraciones"/>
+        <w:tabs>
+          <w:tab w:val="right" w:leader="dot" w:pos="8494"/>
+        </w:tabs>
+        <w:rPr>
+          <w:rFonts w:eastAsiaTheme="minorEastAsia" w:cstheme="minorBidi"/>
+          <w:caps w:val="0"/>
+          <w:noProof/>
+          <w:sz w:val="22"/>
+          <w:szCs w:val="22"/>
+          <w:lang w:eastAsia="es-ES"/>
+        </w:rPr>
+      </w:pPr>
+      <w:hyperlink w:anchor="_Toc126359427" w:history="1">
+        <w:r>
+          <w:rPr>
+            <w:rStyle w:val="Hipervnculo"/>
+            <w:noProof/>
+          </w:rPr>
+          <w:t>Figura 3: Nivel 2 Delantero</w:t>
+        </w:r>
+        <w:r>
+          <w:rPr>
+            <w:noProof/>
+            <w:webHidden/>
+          </w:rPr>
+          <w:tab/>
+        </w:r>
+        <w:r>
+          <w:rPr>
+            <w:noProof/>
+            <w:webHidden/>
+          </w:rPr>
+          <w:fldChar w:fldCharType="begin"/>
+        </w:r>
+        <w:r>
+          <w:rPr>
+            <w:noProof/>
+            <w:webHidden/>
+          </w:rPr>
+          <w:instrText xml:space="preserve"> PAGEREF _Toc126359427 \h </w:instrText>
+        </w:r>
+        <w:r>
+          <w:rPr>
+            <w:noProof/>
+            <w:webHidden/>
+          </w:rPr>
+        </w:r>
+        <w:r>
+          <w:rPr>
+            <w:noProof/>
+            <w:webHidden/>
+          </w:rPr>
+          <w:fldChar w:fldCharType="separate"/>
+        </w:r>
+        <w:r>
+          <w:rPr>
+            <w:noProof/>
+            <w:webHidden/>
+          </w:rPr>
+          <w:t>6</w:t>
+        </w:r>
+        <w:r>
+          <w:rPr>
+            <w:noProof/>
+            <w:webHidden/>
+          </w:rPr>
+          <w:fldChar w:fldCharType="end"/>
+        </w:r>
+      </w:hyperlink>
+    </w:p>
+    <w:p>
+      <w:pPr>
+        <w:pStyle w:val="Tabladeilustraciones"/>
+        <w:tabs>
+          <w:tab w:val="right" w:leader="dot" w:pos="8494"/>
+        </w:tabs>
+        <w:rPr>
+          <w:rFonts w:eastAsiaTheme="minorEastAsia" w:cstheme="minorBidi"/>
+          <w:caps w:val="0"/>
+          <w:noProof/>
+          <w:sz w:val="22"/>
+          <w:szCs w:val="22"/>
+          <w:lang w:eastAsia="es-ES"/>
+        </w:rPr>
+      </w:pPr>
+      <w:hyperlink w:anchor="_Toc126359428" w:history="1">
+        <w:r>
+          <w:rPr>
+            <w:rStyle w:val="Hipervnculo"/>
+            <w:noProof/>
+          </w:rPr>
+          <w:t>Figura 4: Nivel 2 Trasero</w:t>
+        </w:r>
+        <w:r>
+          <w:rPr>
+            <w:noProof/>
+            <w:webHidden/>
+          </w:rPr>
+          <w:tab/>
+        </w:r>
+        <w:r>
+          <w:rPr>
+            <w:noProof/>
+            <w:webHidden/>
+          </w:rPr>
+          <w:fldChar w:fldCharType="begin"/>
+        </w:r>
+        <w:r>
+          <w:rPr>
+            <w:noProof/>
+            <w:webHidden/>
+          </w:rPr>
+          <w:instrText xml:space="preserve"> PAGEREF _Toc126359428 \h </w:instrText>
+        </w:r>
+        <w:r>
+          <w:rPr>
+            <w:noProof/>
+            <w:webHidden/>
+          </w:rPr>
+        </w:r>
+        <w:r>
+          <w:rPr>
+            <w:noProof/>
+            <w:webHidden/>
+          </w:rPr>
+          <w:fldChar w:fldCharType="separate"/>
+        </w:r>
+        <w:r>
+          <w:rPr>
+            <w:noProof/>
+            <w:webHidden/>
+          </w:rPr>
+          <w:t>6</w:t>
+        </w:r>
+        <w:r>
+          <w:rPr>
+            <w:noProof/>
+            <w:webHidden/>
+          </w:rPr>
+          <w:fldChar w:fldCharType="end"/>
+        </w:r>
+      </w:hyperlink>
+    </w:p>
+    <w:p>
+      <w:pPr>
+        <w:pStyle w:val="Tabladeilustraciones"/>
+        <w:tabs>
+          <w:tab w:val="right" w:leader="dot" w:pos="8494"/>
+        </w:tabs>
+        <w:rPr>
+          <w:rFonts w:eastAsiaTheme="minorEastAsia" w:cstheme="minorBidi"/>
+          <w:caps w:val="0"/>
+          <w:noProof/>
+          <w:sz w:val="22"/>
+          <w:szCs w:val="22"/>
+          <w:lang w:eastAsia="es-ES"/>
+        </w:rPr>
+      </w:pPr>
+      <w:hyperlink w:anchor="_Toc126359429" w:history="1">
+        <w:r>
+          <w:rPr>
+            <w:rStyle w:val="Hipervnculo"/>
+            <w:noProof/>
+          </w:rPr>
+          <w:t>Figura 5: Nivel 3 Delantero</w:t>
+        </w:r>
+        <w:r>
+          <w:rPr>
+            <w:noProof/>
+            <w:webHidden/>
+          </w:rPr>
+          <w:tab/>
+        </w:r>
+        <w:r>
+          <w:rPr>
+            <w:noProof/>
+            <w:webHidden/>
+          </w:rPr>
+          <w:fldChar w:fldCharType="begin"/>
+        </w:r>
+        <w:r>
+          <w:rPr>
+            <w:noProof/>
+            <w:webHidden/>
+          </w:rPr>
+          <w:instrText xml:space="preserve"> PAGEREF _Toc126359429 \h </w:instrText>
+        </w:r>
+        <w:r>
+          <w:rPr>
+            <w:noProof/>
+            <w:webHidden/>
+          </w:rPr>
+        </w:r>
+        <w:r>
+          <w:rPr>
+            <w:noProof/>
+            <w:webHidden/>
+          </w:rPr>
+          <w:fldChar w:fldCharType="separate"/>
+        </w:r>
+        <w:r>
+          <w:rPr>
+            <w:noProof/>
+            <w:webHidden/>
+          </w:rPr>
+          <w:t>8</w:t>
+        </w:r>
+        <w:r>
+          <w:rPr>
+            <w:noProof/>
+            <w:webHidden/>
+          </w:rPr>
+          <w:fldChar w:fldCharType="end"/>
+        </w:r>
+      </w:hyperlink>
+    </w:p>
+    <w:p>
+      <w:pPr>
+        <w:pStyle w:val="Tabladeilustraciones"/>
+        <w:tabs>
+          <w:tab w:val="right" w:leader="dot" w:pos="8494"/>
+        </w:tabs>
+        <w:rPr>
+          <w:rFonts w:eastAsiaTheme="minorEastAsia" w:cstheme="minorBidi"/>
+          <w:caps w:val="0"/>
+          <w:noProof/>
+          <w:sz w:val="22"/>
+          <w:szCs w:val="22"/>
+          <w:lang w:eastAsia="es-ES"/>
+        </w:rPr>
+      </w:pPr>
+      <w:hyperlink w:anchor="_Toc126359430" w:history="1">
+        <w:r>
+          <w:rPr>
+            <w:rStyle w:val="Hipervnculo"/>
+            <w:noProof/>
+          </w:rPr>
+          <w:t>Figura 6: Nivel 3 Trasero</w:t>
+        </w:r>
+        <w:r>
+          <w:rPr>
+            <w:noProof/>
+            <w:webHidden/>
+          </w:rPr>
+          <w:tab/>
+        </w:r>
+        <w:r>
+          <w:rPr>
+            <w:noProof/>
+            <w:webHidden/>
+          </w:rPr>
+          <w:fldChar w:fldCharType="begin"/>
+        </w:r>
+        <w:r>
+          <w:rPr>
+            <w:noProof/>
+            <w:webHidden/>
+          </w:rPr>
+          <w:instrText xml:space="preserve"> PAGEREF _Toc126359430 \h </w:instrText>
+        </w:r>
+        <w:r>
+          <w:rPr>
+            <w:noProof/>
+            <w:webHidden/>
+          </w:rPr>
+        </w:r>
+        <w:r>
+          <w:rPr>
+            <w:noProof/>
+            <w:webHidden/>
+          </w:rPr>
+          <w:fldChar w:fldCharType="separate"/>
+        </w:r>
+        <w:r>
+          <w:rPr>
+            <w:noProof/>
+            <w:webHidden/>
+          </w:rPr>
+          <w:t>8</w:t>
+        </w:r>
+        <w:r>
+          <w:rPr>
+            <w:noProof/>
+            <w:webHidden/>
+          </w:rPr>
+          <w:fldChar w:fldCharType="end"/>
+        </w:r>
+      </w:hyperlink>
+    </w:p>
+    <w:p>
+      <w:pPr>
         <w:rPr>
           <w:rFonts w:ascii="Times New Roman" w:hAnsi="Times New Roman" w:cs="Times New Roman"/>
           <w:sz w:val="20"/>
           <w:szCs w:val="20"/>
         </w:rPr>
       </w:pPr>
-      <w:r>
-        <w:rPr>
-          <w:rFonts w:ascii="Times New Roman" w:hAnsi="Times New Roman" w:cs="Times New Roman"/>
-          <w:caps/>
-        </w:rPr>
-        <w:fldChar w:fldCharType="begin"/>
-      </w:r>
-      <w:r>
-        <w:rPr>
-          <w:rFonts w:ascii="Times New Roman" w:hAnsi="Times New Roman" w:cs="Times New Roman"/>
-        </w:rPr>
-        <w:instrText xml:space="preserve"> TOC \h \z \c "Figura" </w:instrText>
-      </w:r>
-      <w:r>
-        <w:rPr>
-          <w:rFonts w:ascii="Times New Roman" w:hAnsi="Times New Roman" w:cs="Times New Roman"/>
-          <w:caps/>
-        </w:rPr>
-        <w:fldChar w:fldCharType="separate"/>
-      </w:r>
-      <w:r>
-        <w:rPr>
-          <w:rFonts w:ascii="Times New Roman" w:hAnsi="Times New Roman" w:cs="Times New Roman"/>
-          <w:b/>
-          <w:bCs/>
-          <w:caps/>
-          <w:noProof/>
-        </w:rPr>
-        <w:t>No se encuentran elementos de tabla de ilustraciones.</w:t>
-      </w:r>
       <w:r>
         <w:rPr>
           <w:rFonts w:ascii="Times New Roman" w:hAnsi="Times New Roman" w:cs="Times New Roman"/>
@@ -2029,7 +2459,7 @@
         </w:rPr>
       </w:pPr>
       <w:bookmarkStart w:id="0" w:name="_Toc34064904"/>
-      <w:bookmarkStart w:id="1" w:name="_Toc126235961"/>
+      <w:bookmarkStart w:id="1" w:name="_Toc126359407"/>
       <w:r>
         <w:rPr>
           <w:sz w:val="44"/>
@@ -2056,7 +2486,7 @@
           <w:szCs w:val="36"/>
         </w:rPr>
       </w:pPr>
-      <w:bookmarkStart w:id="2" w:name="_Toc126235962"/>
+      <w:bookmarkStart w:id="2" w:name="_Toc126359408"/>
       <w:r>
         <w:rPr>
           <w:sz w:val="36"/>
@@ -2223,7 +2653,7 @@
           <w:szCs w:val="36"/>
         </w:rPr>
       </w:pPr>
-      <w:bookmarkStart w:id="3" w:name="_Toc126235963"/>
+      <w:bookmarkStart w:id="3" w:name="_Toc126359409"/>
       <w:r>
         <w:rPr>
           <w:sz w:val="36"/>
@@ -2422,7 +2852,7 @@
         </w:rPr>
       </w:pPr>
       <w:bookmarkStart w:id="4" w:name="_Toc34064905"/>
-      <w:bookmarkStart w:id="5" w:name="_Toc126235964"/>
+      <w:bookmarkStart w:id="5" w:name="_Toc126359410"/>
       <w:r>
         <w:rPr>
           <w:sz w:val="44"/>
@@ -2448,7 +2878,7 @@
           <w:szCs w:val="36"/>
         </w:rPr>
       </w:pPr>
-      <w:bookmarkStart w:id="6" w:name="_Toc126235965"/>
+      <w:bookmarkStart w:id="6" w:name="_Toc126359411"/>
       <w:r>
         <w:rPr>
           <w:sz w:val="36"/>
@@ -2853,7 +3283,7 @@
           <w:szCs w:val="36"/>
         </w:rPr>
       </w:pPr>
-      <w:bookmarkStart w:id="7" w:name="_Toc126235966"/>
+      <w:bookmarkStart w:id="7" w:name="_Toc126359412"/>
       <w:r>
         <w:rPr>
           <w:sz w:val="36"/>
@@ -3229,6 +3659,14 @@
         </w:rPr>
         <w:t>: Elementos de conexión y ascenso.</w:t>
       </w:r>
+      <w:r>
+        <w:rPr>
+          <w:rFonts w:ascii="Times New Roman" w:hAnsi="Times New Roman" w:cs="Times New Roman"/>
+          <w:sz w:val="24"/>
+          <w:szCs w:val="24"/>
+        </w:rPr>
+        <w:t xml:space="preserve"> Deslizantes.</w:t>
+      </w:r>
     </w:p>
     <w:p>
       <w:pPr>
@@ -3238,7 +3676,7 @@
           <w:szCs w:val="36"/>
         </w:rPr>
       </w:pPr>
-      <w:bookmarkStart w:id="8" w:name="_Toc126235967"/>
+      <w:bookmarkStart w:id="8" w:name="_Toc126359413"/>
       <w:r>
         <w:rPr>
           <w:sz w:val="36"/>
@@ -3426,7 +3864,147 @@
           <w:sz w:val="24"/>
         </w:rPr>
         <w:tab/>
-        <w:t>Por ello, se ha decidido levantar un poco el Offset en el eje Y de la cámara, para dar una vista más panorámica del escenario.</w:t>
+        <w:t xml:space="preserve">Por ello, </w:t>
+      </w:r>
+      <w:r>
+        <w:rPr>
+          <w:rFonts w:ascii="Times New Roman" w:hAnsi="Times New Roman" w:cs="Times New Roman"/>
+          <w:sz w:val="24"/>
+        </w:rPr>
+        <w:t xml:space="preserve">se ha cambiado el </w:t>
+      </w:r>
+      <w:proofErr w:type="spellStart"/>
+      <w:r>
+        <w:rPr>
+          <w:rFonts w:ascii="Times New Roman" w:hAnsi="Times New Roman" w:cs="Times New Roman"/>
+          <w:sz w:val="24"/>
+        </w:rPr>
+        <w:t>binding</w:t>
+      </w:r>
+      <w:proofErr w:type="spellEnd"/>
+      <w:r>
+        <w:rPr>
+          <w:rFonts w:ascii="Times New Roman" w:hAnsi="Times New Roman" w:cs="Times New Roman"/>
+          <w:sz w:val="24"/>
+        </w:rPr>
+        <w:t xml:space="preserve"> </w:t>
+      </w:r>
+      <w:proofErr w:type="spellStart"/>
+      <w:r>
+        <w:rPr>
+          <w:rFonts w:ascii="Times New Roman" w:hAnsi="Times New Roman" w:cs="Times New Roman"/>
+          <w:sz w:val="24"/>
+        </w:rPr>
+        <w:t>mode</w:t>
+      </w:r>
+      <w:proofErr w:type="spellEnd"/>
+      <w:r>
+        <w:rPr>
+          <w:rFonts w:ascii="Times New Roman" w:hAnsi="Times New Roman" w:cs="Times New Roman"/>
+          <w:sz w:val="24"/>
+        </w:rPr>
+        <w:t xml:space="preserve"> de la cámara a </w:t>
+      </w:r>
+      <w:proofErr w:type="spellStart"/>
+      <w:r>
+        <w:rPr>
+          <w:rFonts w:ascii="Times New Roman" w:hAnsi="Times New Roman" w:cs="Times New Roman"/>
+          <w:sz w:val="24"/>
+        </w:rPr>
+        <w:t>World</w:t>
+      </w:r>
+      <w:proofErr w:type="spellEnd"/>
+      <w:r>
+        <w:rPr>
+          <w:rFonts w:ascii="Times New Roman" w:hAnsi="Times New Roman" w:cs="Times New Roman"/>
+          <w:sz w:val="24"/>
+        </w:rPr>
+        <w:t xml:space="preserve"> </w:t>
+      </w:r>
+      <w:proofErr w:type="spellStart"/>
+      <w:r>
+        <w:rPr>
+          <w:rFonts w:ascii="Times New Roman" w:hAnsi="Times New Roman" w:cs="Times New Roman"/>
+          <w:sz w:val="24"/>
+        </w:rPr>
+        <w:t>Space</w:t>
+      </w:r>
+      <w:proofErr w:type="spellEnd"/>
+      <w:r>
+        <w:rPr>
+          <w:rFonts w:ascii="Times New Roman" w:hAnsi="Times New Roman" w:cs="Times New Roman"/>
+          <w:sz w:val="24"/>
+        </w:rPr>
+        <w:t xml:space="preserve">, ya que mejora bastante el control con el ratón y el teclado a la vez. Además, para los que usen solamente el teclado, se ha añadido un </w:t>
+      </w:r>
+      <w:proofErr w:type="spellStart"/>
+      <w:r>
+        <w:rPr>
+          <w:rFonts w:ascii="Times New Roman" w:hAnsi="Times New Roman" w:cs="Times New Roman"/>
+          <w:sz w:val="24"/>
+        </w:rPr>
+        <w:t>centerizado</w:t>
+      </w:r>
+      <w:proofErr w:type="spellEnd"/>
+      <w:r>
+        <w:rPr>
+          <w:rFonts w:ascii="Times New Roman" w:hAnsi="Times New Roman" w:cs="Times New Roman"/>
+          <w:sz w:val="24"/>
+        </w:rPr>
+        <w:t xml:space="preserve"> cada 4 segundos hacia donde mire el personaje, por si fuera necesario forzar un cambio de cámara</w:t>
+      </w:r>
+    </w:p>
+    <w:p>
+      <w:pPr>
+        <w:ind w:firstLine="708"/>
+        <w:rPr>
+          <w:rFonts w:ascii="Times New Roman" w:hAnsi="Times New Roman" w:cs="Times New Roman"/>
+          <w:sz w:val="24"/>
+        </w:rPr>
+      </w:pPr>
+      <w:r>
+        <w:rPr>
+          <w:rFonts w:ascii="Times New Roman" w:hAnsi="Times New Roman" w:cs="Times New Roman"/>
+          <w:sz w:val="24"/>
+        </w:rPr>
+        <w:t xml:space="preserve">Por último, </w:t>
+      </w:r>
+      <w:r>
+        <w:rPr>
+          <w:rFonts w:ascii="Times New Roman" w:hAnsi="Times New Roman" w:cs="Times New Roman"/>
+          <w:sz w:val="24"/>
+        </w:rPr>
+        <w:t xml:space="preserve">se ha decidido levantar un poco el Offset en el eje Y de la cámara, </w:t>
+      </w:r>
+      <w:r>
+        <w:rPr>
+          <w:rFonts w:ascii="Times New Roman" w:hAnsi="Times New Roman" w:cs="Times New Roman"/>
+          <w:sz w:val="24"/>
+        </w:rPr>
+        <w:t xml:space="preserve">como el offset del objeto </w:t>
+      </w:r>
+      <w:proofErr w:type="spellStart"/>
+      <w:r>
+        <w:rPr>
+          <w:rFonts w:ascii="Times New Roman" w:hAnsi="Times New Roman" w:cs="Times New Roman"/>
+          <w:sz w:val="24"/>
+        </w:rPr>
+        <w:t>trackeado</w:t>
+      </w:r>
+      <w:proofErr w:type="spellEnd"/>
+      <w:r>
+        <w:rPr>
+          <w:rFonts w:ascii="Times New Roman" w:hAnsi="Times New Roman" w:cs="Times New Roman"/>
+          <w:sz w:val="24"/>
+        </w:rPr>
+        <w:t xml:space="preserve">, </w:t>
+      </w:r>
+      <w:r>
+        <w:rPr>
+          <w:rFonts w:ascii="Times New Roman" w:hAnsi="Times New Roman" w:cs="Times New Roman"/>
+          <w:sz w:val="24"/>
+        </w:rPr>
+        <w:t>para dar una vista más panorámica del escenario.</w:t>
       </w:r>
     </w:p>
     <w:p/>
@@ -3438,7 +4016,7 @@
           <w:szCs w:val="36"/>
         </w:rPr>
       </w:pPr>
-      <w:bookmarkStart w:id="9" w:name="_Toc126235968"/>
+      <w:bookmarkStart w:id="9" w:name="_Toc126359414"/>
       <w:r>
         <w:rPr>
           <w:sz w:val="36"/>
@@ -3548,18 +4126,86 @@
     </w:p>
     <w:p>
       <w:pPr>
+        <w:rPr>
+          <w:rFonts w:ascii="Times New Roman" w:hAnsi="Times New Roman" w:cs="Times New Roman"/>
+          <w:b/>
+          <w:sz w:val="24"/>
+          <w:u w:val="single"/>
+        </w:rPr>
+      </w:pPr>
+      <w:r>
+        <w:rPr>
+          <w:rFonts w:ascii="Times New Roman" w:hAnsi="Times New Roman" w:cs="Times New Roman"/>
+          <w:b/>
+          <w:sz w:val="24"/>
+          <w:u w:val="single"/>
+        </w:rPr>
+        <w:t>CHARACTER</w:t>
+      </w:r>
+    </w:p>
+    <w:p>
+      <w:pPr>
+        <w:rPr>
+          <w:rFonts w:ascii="Times New Roman" w:hAnsi="Times New Roman" w:cs="Times New Roman"/>
+          <w:sz w:val="24"/>
+        </w:rPr>
+      </w:pPr>
+      <w:r>
+        <w:rPr>
+          <w:rFonts w:ascii="Times New Roman" w:hAnsi="Times New Roman" w:cs="Times New Roman"/>
+          <w:sz w:val="24"/>
+        </w:rPr>
+        <w:tab/>
+        <w:t xml:space="preserve">Si se quisieran jugar los niveles, para colocar al personaje </w:t>
+      </w:r>
+      <w:proofErr w:type="spellStart"/>
+      <w:r>
+        <w:rPr>
+          <w:rFonts w:ascii="Times New Roman" w:hAnsi="Times New Roman" w:cs="Times New Roman"/>
+          <w:sz w:val="24"/>
+        </w:rPr>
+        <w:t>MyCharacter</w:t>
+      </w:r>
+      <w:proofErr w:type="spellEnd"/>
+      <w:r>
+        <w:rPr>
+          <w:rFonts w:ascii="Times New Roman" w:hAnsi="Times New Roman" w:cs="Times New Roman"/>
+          <w:sz w:val="24"/>
+        </w:rPr>
+        <w:t xml:space="preserve"> en las plataformas negras, solo habría que cambiar la componente X de su </w:t>
+      </w:r>
+      <w:proofErr w:type="spellStart"/>
+      <w:r>
+        <w:rPr>
+          <w:rFonts w:ascii="Times New Roman" w:hAnsi="Times New Roman" w:cs="Times New Roman"/>
+          <w:sz w:val="24"/>
+        </w:rPr>
+        <w:t>Transform</w:t>
+      </w:r>
+      <w:proofErr w:type="spellEnd"/>
+      <w:r>
+        <w:rPr>
+          <w:rFonts w:ascii="Times New Roman" w:hAnsi="Times New Roman" w:cs="Times New Roman"/>
+          <w:sz w:val="24"/>
+        </w:rPr>
+        <w:t xml:space="preserve"> por los siguientes valores: 50, 350, 650 para los niveles 1, 2 y 3, respectivamente.</w:t>
+      </w:r>
+    </w:p>
+    <w:p>
+      <w:pPr>
         <w:pStyle w:val="Ttulo1"/>
         <w:rPr>
           <w:sz w:val="44"/>
           <w:szCs w:val="44"/>
         </w:rPr>
       </w:pPr>
-      <w:bookmarkStart w:id="10" w:name="_Toc126235969"/>
+      <w:bookmarkStart w:id="10" w:name="_Toc126359415"/>
       <w:r>
         <w:rPr>
           <w:sz w:val="44"/>
           <w:szCs w:val="44"/>
         </w:rPr>
+        <w:lastRenderedPageBreak/>
         <w:t>3</w:t>
       </w:r>
       <w:r>
@@ -3586,7 +4232,7 @@
           <w:szCs w:val="36"/>
         </w:rPr>
       </w:pPr>
-      <w:bookmarkStart w:id="11" w:name="_Toc126235970"/>
+      <w:bookmarkStart w:id="11" w:name="_Toc126359416"/>
       <w:r>
         <w:rPr>
           <w:sz w:val="36"/>
@@ -3613,114 +4259,311 @@
     <w:p/>
     <w:p>
       <w:pPr>
+        <w:keepNext/>
+        <w:jc w:val="center"/>
+      </w:pPr>
+      <w:r>
+        <w:pict w14:anchorId="021E1F3B">
+          <v:shapetype id="_x0000_t75" coordsize="21600,21600" o:spt="75" o:preferrelative="t" path="m@4@5l@4@11@9@11@9@5xe" filled="f" stroked="f">
+            <v:stroke joinstyle="miter"/>
+            <v:formulas>
+              <v:f eqn="if lineDrawn pixelLineWidth 0"/>
+              <v:f eqn="sum @0 1 0"/>
+              <v:f eqn="sum 0 0 @1"/>
+              <v:f eqn="prod @2 1 2"/>
+              <v:f eqn="prod @3 21600 pixelWidth"/>
+              <v:f eqn="prod @3 21600 pixelHeight"/>
+              <v:f eqn="sum @0 0 1"/>
+              <v:f eqn="prod @6 1 2"/>
+              <v:f eqn="prod @7 21600 pixelWidth"/>
+              <v:f eqn="sum @8 21600 0"/>
+              <v:f eqn="prod @7 21600 pixelHeight"/>
+              <v:f eqn="sum @10 21600 0"/>
+            </v:formulas>
+            <v:path o:extrusionok="f" gradientshapeok="t" o:connecttype="rect"/>
+            <o:lock v:ext="edit" aspectratio="t"/>
+          </v:shapetype>
+          <v:shape id="_x0000_i1025" type="#_x0000_t75" style="width:421.5pt;height:258.75pt">
+            <v:imagedata r:id="rId13" o:title="1"/>
+          </v:shape>
+        </w:pict>
+      </w:r>
+    </w:p>
+    <w:p>
+      <w:pPr>
+        <w:pStyle w:val="Descripcin"/>
+        <w:jc w:val="center"/>
+      </w:pPr>
+      <w:bookmarkStart w:id="12" w:name="_Toc126359425"/>
+      <w:r>
+        <w:t xml:space="preserve">Figura </w:t>
+      </w:r>
+      <w:r>
+        <w:fldChar w:fldCharType="begin"/>
+      </w:r>
+      <w:r>
+        <w:instrText xml:space="preserve"> SEQ Figura \* ARABIC </w:instrText>
+      </w:r>
+      <w:r>
+        <w:fldChar w:fldCharType="separate"/>
+      </w:r>
+      <w:r>
+        <w:rPr>
+          <w:noProof/>
+        </w:rPr>
+        <w:t>1</w:t>
+      </w:r>
+      <w:r>
+        <w:fldChar w:fldCharType="end"/>
+      </w:r>
+      <w:r>
+        <w:t>: Nivel 1 Delantero</w:t>
+      </w:r>
+      <w:bookmarkEnd w:id="12"/>
+    </w:p>
+    <w:p>
+      <w:pPr>
         <w:ind w:firstLine="708"/>
         <w:rPr>
           <w:rFonts w:ascii="Times New Roman" w:hAnsi="Times New Roman" w:cs="Times New Roman"/>
           <w:sz w:val="24"/>
         </w:rPr>
       </w:pPr>
-      <w:r>
-        <w:rPr>
-          <w:rFonts w:ascii="Times New Roman" w:hAnsi="Times New Roman" w:cs="Times New Roman"/>
-          <w:sz w:val="24"/>
-        </w:rPr>
-        <w:t>Nivel de Introducción. Constaría de u</w:t>
-      </w:r>
-      <w:r>
-        <w:rPr>
-          <w:rFonts w:ascii="Times New Roman" w:hAnsi="Times New Roman" w:cs="Times New Roman"/>
-          <w:sz w:val="24"/>
-        </w:rPr>
-        <w:t xml:space="preserve">na torre  de terrenos con el pilar rojo coronando la cima. Hay 2 </w:t>
-      </w:r>
-      <w:r>
-        <w:rPr>
-          <w:rFonts w:ascii="Times New Roman" w:hAnsi="Times New Roman" w:cs="Times New Roman"/>
-          <w:sz w:val="24"/>
-        </w:rPr>
-        <w:t>partes diferenciables en esta torre: la delantera y la trasera</w:t>
-      </w:r>
-    </w:p>
-    <w:p/>
-    <w:p>
-      <w:pPr>
-        <w:pStyle w:val="Ttulo2"/>
-        <w:rPr>
-          <w:sz w:val="36"/>
-          <w:szCs w:val="36"/>
-        </w:rPr>
-      </w:pPr>
-      <w:bookmarkStart w:id="12" w:name="_Toc126235971"/>
-      <w:r>
-        <w:rPr>
-          <w:sz w:val="36"/>
-          <w:szCs w:val="36"/>
+    </w:p>
+    <w:p>
+      <w:pPr>
+        <w:keepNext/>
+      </w:pPr>
+      <w:r>
+        <w:rPr>
+          <w:rFonts w:ascii="Times New Roman" w:hAnsi="Times New Roman" w:cs="Times New Roman"/>
+          <w:sz w:val="24"/>
+        </w:rPr>
+        <w:pict w14:anchorId="43DD4AE9">
+          <v:shape id="_x0000_i1026" type="#_x0000_t75" style="width:422.25pt;height:267pt">
+            <v:imagedata r:id="rId14" o:title="2l"/>
+          </v:shape>
+        </w:pict>
+      </w:r>
+    </w:p>
+    <w:p>
+      <w:pPr>
+        <w:pStyle w:val="Descripcin"/>
+        <w:jc w:val="center"/>
+        <w:rPr>
+          <w:rFonts w:ascii="Times New Roman" w:hAnsi="Times New Roman" w:cs="Times New Roman"/>
+          <w:sz w:val="24"/>
+        </w:rPr>
+      </w:pPr>
+      <w:bookmarkStart w:id="13" w:name="_Toc126359426"/>
+      <w:r>
+        <w:t xml:space="preserve">Figura </w:t>
+      </w:r>
+      <w:r>
+        <w:fldChar w:fldCharType="begin"/>
+      </w:r>
+      <w:r>
+        <w:instrText xml:space="preserve"> SEQ Figura \* ARABIC </w:instrText>
+      </w:r>
+      <w:r>
+        <w:fldChar w:fldCharType="separate"/>
+      </w:r>
+      <w:r>
+        <w:rPr>
+          <w:noProof/>
+        </w:rPr>
+        <w:t>2</w:t>
+      </w:r>
+      <w:r>
+        <w:fldChar w:fldCharType="end"/>
+      </w:r>
+      <w:r>
+        <w:t>: Nivel 1 Trasero</w:t>
+      </w:r>
+      <w:bookmarkEnd w:id="13"/>
+    </w:p>
+    <w:p>
+      <w:pPr>
+        <w:rPr>
+          <w:rFonts w:ascii="Times New Roman" w:hAnsi="Times New Roman" w:cs="Times New Roman"/>
+          <w:sz w:val="24"/>
+        </w:rPr>
+      </w:pPr>
+    </w:p>
+    <w:p>
+      <w:pPr>
+        <w:ind w:firstLine="708"/>
+        <w:rPr>
+          <w:rFonts w:ascii="Times New Roman" w:hAnsi="Times New Roman" w:cs="Times New Roman"/>
+          <w:sz w:val="24"/>
+        </w:rPr>
+      </w:pPr>
+      <w:r>
+        <w:rPr>
+          <w:rFonts w:ascii="Times New Roman" w:hAnsi="Times New Roman" w:cs="Times New Roman"/>
+          <w:sz w:val="24"/>
         </w:rPr>
         <w:lastRenderedPageBreak/>
-        <w:t>3.2</w:t>
-      </w:r>
-      <w:r>
-        <w:rPr>
-          <w:sz w:val="36"/>
-          <w:szCs w:val="36"/>
-        </w:rPr>
-        <w:t xml:space="preserve">.- </w:t>
-      </w:r>
-      <w:r>
-        <w:rPr>
-          <w:sz w:val="36"/>
-          <w:szCs w:val="36"/>
-        </w:rPr>
-        <w:t>NIVEL 2</w:t>
-      </w:r>
-      <w:bookmarkEnd w:id="12"/>
-    </w:p>
-    <w:p/>
-    <w:p>
-      <w:r>
-        <w:t>ENLAZA DOS ISLAS</w:t>
-      </w:r>
-    </w:p>
-    <w:p/>
-    <w:p>
-      <w:pPr>
-        <w:pStyle w:val="Ttulo2"/>
-        <w:rPr>
-          <w:sz w:val="36"/>
-          <w:szCs w:val="36"/>
-        </w:rPr>
-      </w:pPr>
-      <w:bookmarkStart w:id="13" w:name="_Toc126235972"/>
-      <w:r>
-        <w:rPr>
-          <w:sz w:val="36"/>
-          <w:szCs w:val="36"/>
-        </w:rPr>
-        <w:t>3.3</w:t>
-      </w:r>
-      <w:r>
-        <w:rPr>
-          <w:sz w:val="36"/>
-          <w:szCs w:val="36"/>
-        </w:rPr>
-        <w:t xml:space="preserve">.- </w:t>
-      </w:r>
-      <w:r>
-        <w:rPr>
-          <w:sz w:val="36"/>
-          <w:szCs w:val="36"/>
-        </w:rPr>
-        <w:t>NIVEL 3</w:t>
-      </w:r>
-      <w:bookmarkEnd w:id="13"/>
-    </w:p>
-    <w:p/>
-    <w:p>
-      <w:r>
-        <w:t>ENCUENTRA EL PUNTO DE META</w:t>
-      </w:r>
-      <w:r>
-        <w:t xml:space="preserve"> (ISLAS FLOTANTES)</w:t>
+        <w:t xml:space="preserve">Nivel de Introducción. </w:t>
+      </w:r>
+      <w:r>
+        <w:rPr>
+          <w:rFonts w:ascii="Times New Roman" w:hAnsi="Times New Roman" w:cs="Times New Roman"/>
+          <w:sz w:val="24"/>
+        </w:rPr>
+        <w:t>La idea general es la de una torre coronada con el pilar rojo que simboliza la meta. Con este nivel queremos enseñar los distintos tipos de obstáculos al jugador y, además, inculcarle la idea de que debe de mirar toda la amplitud del mapa antes de aventurarse a subir la torre.</w:t>
+      </w:r>
+    </w:p>
+    <w:p>
+      <w:pPr>
+        <w:ind w:firstLine="708"/>
+        <w:rPr>
+          <w:rFonts w:ascii="Times New Roman" w:hAnsi="Times New Roman" w:cs="Times New Roman"/>
+          <w:sz w:val="24"/>
+        </w:rPr>
+      </w:pPr>
+      <w:r>
+        <w:rPr>
+          <w:rFonts w:ascii="Times New Roman" w:hAnsi="Times New Roman" w:cs="Times New Roman"/>
+          <w:sz w:val="24"/>
+        </w:rPr>
+        <w:t>Empezando desde la plataforma negra (</w:t>
+      </w:r>
+      <w:r>
+        <w:rPr>
+          <w:rFonts w:ascii="Times New Roman" w:hAnsi="Times New Roman" w:cs="Times New Roman"/>
+          <w:i/>
+          <w:sz w:val="24"/>
+        </w:rPr>
+        <w:t>Figura 1</w:t>
+      </w:r>
+      <w:r>
+        <w:rPr>
+          <w:rFonts w:ascii="Times New Roman" w:hAnsi="Times New Roman" w:cs="Times New Roman"/>
+          <w:sz w:val="24"/>
+        </w:rPr>
+        <w:t xml:space="preserve">), incitamos al jugador a que avance hacia la torre directamente con la plataforma verde. Sin embargo, si el jugador explorara antes, notaría una </w:t>
+      </w:r>
+      <w:r>
+        <w:rPr>
+          <w:rFonts w:ascii="Times New Roman" w:hAnsi="Times New Roman" w:cs="Times New Roman"/>
+          <w:sz w:val="24"/>
+        </w:rPr>
+        <w:t>rampa</w:t>
+      </w:r>
+      <w:r>
+        <w:rPr>
+          <w:rFonts w:ascii="Times New Roman" w:hAnsi="Times New Roman" w:cs="Times New Roman"/>
+          <w:sz w:val="24"/>
+        </w:rPr>
+        <w:t xml:space="preserve"> en la parte trasera (</w:t>
+      </w:r>
+      <w:r>
+        <w:rPr>
+          <w:rFonts w:ascii="Times New Roman" w:hAnsi="Times New Roman" w:cs="Times New Roman"/>
+          <w:i/>
+          <w:sz w:val="24"/>
+        </w:rPr>
+        <w:t>Figura 2</w:t>
+      </w:r>
+      <w:r>
+        <w:rPr>
+          <w:rFonts w:ascii="Times New Roman" w:hAnsi="Times New Roman" w:cs="Times New Roman"/>
+          <w:sz w:val="24"/>
+        </w:rPr>
+        <w:t>) que le llevaría a un paso de la cima.</w:t>
+      </w:r>
+      <w:r>
+        <w:rPr>
+          <w:rFonts w:ascii="Times New Roman" w:hAnsi="Times New Roman" w:cs="Times New Roman"/>
+          <w:sz w:val="24"/>
+        </w:rPr>
+        <w:t xml:space="preserve"> Así incitamos a que explore de antemano.</w:t>
+      </w:r>
+    </w:p>
+    <w:p>
+      <w:pPr>
+        <w:ind w:firstLine="708"/>
+        <w:rPr>
+          <w:rFonts w:ascii="Times New Roman" w:hAnsi="Times New Roman" w:cs="Times New Roman"/>
+          <w:sz w:val="24"/>
+        </w:rPr>
+      </w:pPr>
+      <w:r>
+        <w:rPr>
+          <w:rFonts w:ascii="Times New Roman" w:hAnsi="Times New Roman" w:cs="Times New Roman"/>
+          <w:sz w:val="24"/>
+        </w:rPr>
+        <w:t>Siguiendo con la parte delantera, el camino lógico sería el izquierdo. Desde el puente, tenemos que llegar al nivel amarillo, pero un bloque largo verde hace de bordillo. Por eso, tenemos que usar la propiedad deslizante del cubo para saltar e impulsarnos por encima de él, introduciendo el concepto de las plataformas deslizantes.</w:t>
+      </w:r>
+    </w:p>
+    <w:p>
+      <w:pPr>
+        <w:ind w:firstLine="708"/>
+        <w:rPr>
+          <w:rFonts w:ascii="Times New Roman" w:hAnsi="Times New Roman" w:cs="Times New Roman"/>
+          <w:sz w:val="24"/>
+        </w:rPr>
+      </w:pPr>
+      <w:r>
+        <w:rPr>
+          <w:rFonts w:ascii="Times New Roman" w:hAnsi="Times New Roman" w:cs="Times New Roman"/>
+          <w:sz w:val="24"/>
+        </w:rPr>
+        <w:t>Como nota, el puente esta sacado hacia afuera intencionadamente: podemos saltar al otro lado deslizándonos por la parte izquierda del cubo, y llegaríamos por un atajo a la zona de la rampa.</w:t>
+      </w:r>
+    </w:p>
+    <w:p>
+      <w:pPr>
+        <w:ind w:firstLine="708"/>
+        <w:rPr>
+          <w:rFonts w:ascii="Times New Roman" w:hAnsi="Times New Roman" w:cs="Times New Roman"/>
+          <w:sz w:val="24"/>
+        </w:rPr>
+      </w:pPr>
+      <w:r>
+        <w:rPr>
+          <w:rFonts w:ascii="Times New Roman" w:hAnsi="Times New Roman" w:cs="Times New Roman"/>
+          <w:sz w:val="24"/>
+        </w:rPr>
+        <w:t xml:space="preserve">Una vez en el nivel amarillo, giramos hacia el camino de la derecha, tapado por un bloque verde, que podemos sortear usando el muro que antes tapaba el paso como plataforma. En este punto, es la primera vez que podemos ver la rampa desde la parte delantera, así que a partir de aquí impedir el paso del jugador donde quiera es innecesario. </w:t>
+      </w:r>
+    </w:p>
+    <w:p>
+      <w:pPr>
+        <w:ind w:firstLine="708"/>
+        <w:rPr>
+          <w:rFonts w:ascii="Times New Roman" w:hAnsi="Times New Roman" w:cs="Times New Roman"/>
+          <w:sz w:val="24"/>
+        </w:rPr>
+      </w:pPr>
+      <w:r>
+        <w:rPr>
+          <w:rFonts w:ascii="Times New Roman" w:hAnsi="Times New Roman" w:cs="Times New Roman"/>
+          <w:sz w:val="24"/>
+        </w:rPr>
+        <w:t>Para el último paso, solo tenemos que subir por la rampa hasta el nivel azul. Para coronar la cima, basta con usar el bloque verde que antes era un obstáculo como una plataforma, igual que antes.</w:t>
+      </w:r>
+    </w:p>
+    <w:p>
+      <w:pPr>
+        <w:ind w:firstLine="708"/>
+        <w:rPr>
+          <w:rFonts w:ascii="Times New Roman" w:hAnsi="Times New Roman" w:cs="Times New Roman"/>
+          <w:sz w:val="24"/>
+        </w:rPr>
+      </w:pPr>
+      <w:r>
+        <w:rPr>
+          <w:rFonts w:ascii="Times New Roman" w:hAnsi="Times New Roman" w:cs="Times New Roman"/>
+          <w:sz w:val="24"/>
+        </w:rPr>
+        <w:t>Como el nivel no tiene un problema flagrante de pérdida de tiempo, no posee ningún seguro si se falla en el camino. Si uno se da cuenta de la rampa, ya consigue pasarle el nivel directamente, y a su vez sirve como seguro por si se sale de la torre.</w:t>
+      </w:r>
+    </w:p>
+    <w:p>
+      <w:r>
+        <w:tab/>
       </w:r>
     </w:p>
     <w:p/>
@@ -3733,6 +4576,780 @@
     <w:p/>
     <w:p/>
     <w:p/>
+    <w:p>
+      <w:pPr>
+        <w:pStyle w:val="Ttulo2"/>
+        <w:rPr>
+          <w:sz w:val="36"/>
+          <w:szCs w:val="36"/>
+        </w:rPr>
+      </w:pPr>
+      <w:bookmarkStart w:id="14" w:name="_Toc126359417"/>
+      <w:r>
+        <w:rPr>
+          <w:sz w:val="36"/>
+          <w:szCs w:val="36"/>
+        </w:rPr>
+        <w:lastRenderedPageBreak/>
+        <w:t>3.2</w:t>
+      </w:r>
+      <w:r>
+        <w:rPr>
+          <w:sz w:val="36"/>
+          <w:szCs w:val="36"/>
+        </w:rPr>
+        <w:t xml:space="preserve">.- </w:t>
+      </w:r>
+      <w:r>
+        <w:rPr>
+          <w:sz w:val="36"/>
+          <w:szCs w:val="36"/>
+        </w:rPr>
+        <w:t>NIVEL 2</w:t>
+      </w:r>
+      <w:bookmarkEnd w:id="14"/>
+    </w:p>
+    <w:p/>
+    <w:p>
+      <w:pPr>
+        <w:keepNext/>
+      </w:pPr>
+      <w:r>
+        <w:pict w14:anchorId="703833CA">
+          <v:shape id="_x0000_i1027" type="#_x0000_t75" style="width:423pt;height:271.5pt">
+            <v:imagedata r:id="rId15" o:title="3l"/>
+          </v:shape>
+        </w:pict>
+      </w:r>
+    </w:p>
+    <w:p>
+      <w:pPr>
+        <w:pStyle w:val="Descripcin"/>
+        <w:jc w:val="center"/>
+      </w:pPr>
+      <w:bookmarkStart w:id="15" w:name="_Toc126359427"/>
+      <w:r>
+        <w:t xml:space="preserve">Figura </w:t>
+      </w:r>
+      <w:r>
+        <w:fldChar w:fldCharType="begin"/>
+      </w:r>
+      <w:r>
+        <w:instrText xml:space="preserve"> SEQ Figura \* ARABIC </w:instrText>
+      </w:r>
+      <w:r>
+        <w:fldChar w:fldCharType="separate"/>
+      </w:r>
+      <w:r>
+        <w:rPr>
+          <w:noProof/>
+        </w:rPr>
+        <w:t>3</w:t>
+      </w:r>
+      <w:r>
+        <w:fldChar w:fldCharType="end"/>
+      </w:r>
+      <w:r>
+        <w:t>: Nivel 2 Delantero</w:t>
+      </w:r>
+      <w:bookmarkEnd w:id="15"/>
+    </w:p>
+    <w:p/>
+    <w:p>
+      <w:pPr>
+        <w:keepNext/>
+      </w:pPr>
+      <w:r>
+        <w:pict w14:anchorId="4DA9A6BD">
+          <v:shape id="_x0000_i1028" type="#_x0000_t75" style="width:422.25pt;height:267.75pt">
+            <v:imagedata r:id="rId16" o:title="4"/>
+          </v:shape>
+        </w:pict>
+      </w:r>
+    </w:p>
+    <w:p>
+      <w:pPr>
+        <w:pStyle w:val="Descripcin"/>
+        <w:jc w:val="center"/>
+      </w:pPr>
+      <w:bookmarkStart w:id="16" w:name="_Toc126359428"/>
+      <w:r>
+        <w:t xml:space="preserve">Figura </w:t>
+      </w:r>
+      <w:r>
+        <w:fldChar w:fldCharType="begin"/>
+      </w:r>
+      <w:r>
+        <w:instrText xml:space="preserve"> SEQ Figura \* ARABIC </w:instrText>
+      </w:r>
+      <w:r>
+        <w:fldChar w:fldCharType="separate"/>
+      </w:r>
+      <w:r>
+        <w:rPr>
+          <w:noProof/>
+        </w:rPr>
+        <w:t>4</w:t>
+      </w:r>
+      <w:r>
+        <w:fldChar w:fldCharType="end"/>
+      </w:r>
+      <w:r>
+        <w:t>: Nivel 2 Trasero</w:t>
+      </w:r>
+      <w:bookmarkEnd w:id="16"/>
+    </w:p>
+    <w:p/>
+    <w:p>
+      <w:pPr>
+        <w:rPr>
+          <w:rFonts w:ascii="Times New Roman" w:hAnsi="Times New Roman" w:cs="Times New Roman"/>
+          <w:sz w:val="24"/>
+        </w:rPr>
+      </w:pPr>
+      <w:r>
+        <w:rPr>
+          <w:rFonts w:ascii="Times New Roman" w:hAnsi="Times New Roman" w:cs="Times New Roman"/>
+          <w:sz w:val="24"/>
+        </w:rPr>
+        <w:lastRenderedPageBreak/>
+        <w:tab/>
+        <w:t xml:space="preserve">Con este nivel, intentamos aumentar la dificultad, añadiendo diferentes alturas, nuevos elementos y nuevos conceptos a la hora de interpretar las plataformas. Los saltos no requieren aun mucha habilidad con los controles. </w:t>
+      </w:r>
+    </w:p>
+    <w:p>
+      <w:pPr>
+        <w:rPr>
+          <w:rFonts w:ascii="Times New Roman" w:hAnsi="Times New Roman" w:cs="Times New Roman"/>
+          <w:sz w:val="24"/>
+        </w:rPr>
+      </w:pPr>
+      <w:r>
+        <w:rPr>
+          <w:rFonts w:ascii="Times New Roman" w:hAnsi="Times New Roman" w:cs="Times New Roman"/>
+          <w:sz w:val="24"/>
+        </w:rPr>
+        <w:tab/>
+        <w:t xml:space="preserve">Como antes, empezamos desde la </w:t>
+      </w:r>
+      <w:r>
+        <w:rPr>
+          <w:rFonts w:ascii="Times New Roman" w:hAnsi="Times New Roman" w:cs="Times New Roman"/>
+          <w:sz w:val="24"/>
+        </w:rPr>
+        <w:t>plataforma</w:t>
+      </w:r>
+      <w:r>
+        <w:rPr>
+          <w:rFonts w:ascii="Times New Roman" w:hAnsi="Times New Roman" w:cs="Times New Roman"/>
+          <w:sz w:val="24"/>
+        </w:rPr>
+        <w:t xml:space="preserve"> negra (</w:t>
+      </w:r>
+      <w:r>
+        <w:rPr>
+          <w:rFonts w:ascii="Times New Roman" w:hAnsi="Times New Roman" w:cs="Times New Roman"/>
+          <w:i/>
+          <w:sz w:val="24"/>
+        </w:rPr>
+        <w:t>Figura 3</w:t>
+      </w:r>
+      <w:r>
+        <w:rPr>
+          <w:rFonts w:ascii="Times New Roman" w:hAnsi="Times New Roman" w:cs="Times New Roman"/>
+          <w:sz w:val="24"/>
+        </w:rPr>
+        <w:t xml:space="preserve">). Para subir al nivel azul, tenemos que usar el puente derruido que podemos ver en la </w:t>
+      </w:r>
+      <w:r>
+        <w:rPr>
+          <w:rFonts w:ascii="Times New Roman" w:hAnsi="Times New Roman" w:cs="Times New Roman"/>
+          <w:i/>
+          <w:sz w:val="24"/>
+        </w:rPr>
+        <w:t>F</w:t>
+      </w:r>
+      <w:r>
+        <w:rPr>
+          <w:rFonts w:ascii="Times New Roman" w:hAnsi="Times New Roman" w:cs="Times New Roman"/>
+          <w:i/>
+          <w:sz w:val="24"/>
+        </w:rPr>
+        <w:t>igura 4</w:t>
+      </w:r>
+      <w:r>
+        <w:rPr>
+          <w:rFonts w:ascii="Times New Roman" w:hAnsi="Times New Roman" w:cs="Times New Roman"/>
+          <w:sz w:val="24"/>
+        </w:rPr>
+        <w:t>, justo en la conexión entre ambos niveles azules.</w:t>
+      </w:r>
+    </w:p>
+    <w:p>
+      <w:pPr>
+        <w:rPr>
+          <w:rFonts w:ascii="Times New Roman" w:hAnsi="Times New Roman" w:cs="Times New Roman"/>
+          <w:sz w:val="24"/>
+        </w:rPr>
+      </w:pPr>
+      <w:r>
+        <w:rPr>
+          <w:rFonts w:ascii="Times New Roman" w:hAnsi="Times New Roman" w:cs="Times New Roman"/>
+          <w:sz w:val="24"/>
+        </w:rPr>
+        <w:tab/>
+        <w:t>Una vez en este nivel, vemos 2 caminos posibles: uno que lleva a una plataforma naranja inservible (</w:t>
+      </w:r>
+      <w:r>
+        <w:rPr>
+          <w:rFonts w:ascii="Times New Roman" w:hAnsi="Times New Roman" w:cs="Times New Roman"/>
+          <w:i/>
+          <w:sz w:val="24"/>
+        </w:rPr>
+        <w:t>Figura 3</w:t>
+      </w:r>
+      <w:r>
+        <w:rPr>
+          <w:rFonts w:ascii="Times New Roman" w:hAnsi="Times New Roman" w:cs="Times New Roman"/>
+          <w:sz w:val="24"/>
+        </w:rPr>
+        <w:t>) y otro que conecta con un puente directo al nivel amarillo, que no se ve desde el otro lado (</w:t>
+      </w:r>
+      <w:r>
+        <w:rPr>
+          <w:rFonts w:ascii="Times New Roman" w:hAnsi="Times New Roman" w:cs="Times New Roman"/>
+          <w:i/>
+          <w:sz w:val="24"/>
+        </w:rPr>
+        <w:t>Figura 4</w:t>
+      </w:r>
+      <w:r>
+        <w:rPr>
+          <w:rFonts w:ascii="Times New Roman" w:hAnsi="Times New Roman" w:cs="Times New Roman"/>
+          <w:sz w:val="24"/>
+        </w:rPr>
+        <w:t xml:space="preserve">). De nuevo, hacemos énfasis en la investigación previa del nivel para evitar perder tiempo. </w:t>
+      </w:r>
+    </w:p>
+    <w:p>
+      <w:pPr>
+        <w:rPr>
+          <w:rFonts w:ascii="Times New Roman" w:hAnsi="Times New Roman" w:cs="Times New Roman"/>
+          <w:sz w:val="24"/>
+        </w:rPr>
+      </w:pPr>
+      <w:r>
+        <w:rPr>
+          <w:rFonts w:ascii="Times New Roman" w:hAnsi="Times New Roman" w:cs="Times New Roman"/>
+          <w:sz w:val="24"/>
+        </w:rPr>
+        <w:tab/>
+        <w:t>En el nivel amarillo, hay un camino claro por el puente. Sin embargo, no hay una manera visible de llegar a la cima. Uno podría pensar que podría usar el círculo naranja como plataforma deslizante, pero no es el caso. El siguiente paso es saltar hacia el cubo verde y luego dejarse caer hasta el nivel inferior. Los más expertos podrían lanzarse tras el círculo naranja, deslizarse por fuera y llegar a la base azul.</w:t>
+      </w:r>
+    </w:p>
+    <w:p>
+      <w:pPr>
+        <w:rPr>
+          <w:rFonts w:ascii="Times New Roman" w:hAnsi="Times New Roman" w:cs="Times New Roman"/>
+          <w:sz w:val="24"/>
+        </w:rPr>
+      </w:pPr>
+      <w:r>
+        <w:rPr>
+          <w:rFonts w:ascii="Times New Roman" w:hAnsi="Times New Roman" w:cs="Times New Roman"/>
+          <w:sz w:val="24"/>
+        </w:rPr>
+        <w:tab/>
+        <w:t>Nos vamos a la parte trasera (</w:t>
+      </w:r>
+      <w:r>
+        <w:rPr>
+          <w:rFonts w:ascii="Times New Roman" w:hAnsi="Times New Roman" w:cs="Times New Roman"/>
+          <w:i/>
+          <w:sz w:val="24"/>
+        </w:rPr>
+        <w:t>Figura 4</w:t>
+      </w:r>
+      <w:r>
+        <w:rPr>
+          <w:rFonts w:ascii="Times New Roman" w:hAnsi="Times New Roman" w:cs="Times New Roman"/>
+          <w:sz w:val="24"/>
+        </w:rPr>
+        <w:t>). Desde la plataforma naranja más cercana a la base azul, vamos a la que contiene los 3 cubos verdes. Aprovechando la rampa, subimos hasta el más alto, y notamos que no hay más plataformas accesibles. No es realmente el caso, ya que el círculo girado es ya de por si una plataforma. Tendremos que saltar hacia su superficie, y apoyarnos en ella para llegar a la plataforma plana.</w:t>
+      </w:r>
+    </w:p>
+    <w:p>
+      <w:pPr>
+        <w:rPr>
+          <w:rFonts w:ascii="Times New Roman" w:hAnsi="Times New Roman" w:cs="Times New Roman"/>
+          <w:sz w:val="24"/>
+        </w:rPr>
+      </w:pPr>
+      <w:r>
+        <w:rPr>
+          <w:rFonts w:ascii="Times New Roman" w:hAnsi="Times New Roman" w:cs="Times New Roman"/>
+          <w:sz w:val="24"/>
+        </w:rPr>
+        <w:tab/>
+        <w:t xml:space="preserve">Por último, y repitiendo el proceso </w:t>
+      </w:r>
+      <w:r>
+        <w:rPr>
+          <w:rFonts w:ascii="Times New Roman" w:hAnsi="Times New Roman" w:cs="Times New Roman"/>
+          <w:sz w:val="24"/>
+        </w:rPr>
+        <w:t xml:space="preserve">con el circulo más grande, podemos saltar al pilar rojo desde arriba del circulo girado. La idea con esto es darle la idea al jugador de que cualquier cosa puede ser una plataforma, aunque no tenga la forma de una. Nos servirá luego en el nivel 3. </w:t>
+      </w:r>
+    </w:p>
+    <w:p>
+      <w:pPr>
+        <w:rPr>
+          <w:rFonts w:ascii="Times New Roman" w:hAnsi="Times New Roman" w:cs="Times New Roman"/>
+          <w:sz w:val="24"/>
+        </w:rPr>
+      </w:pPr>
+      <w:r>
+        <w:rPr>
+          <w:rFonts w:ascii="Times New Roman" w:hAnsi="Times New Roman" w:cs="Times New Roman"/>
+          <w:sz w:val="24"/>
+        </w:rPr>
+        <w:tab/>
+        <w:t>Para evitar que el jugador caiga de manera fácil y tenga que repetir el nivel, las plataformas flotantes son de un tamaño considerable. Además, los saltos se realizan muy continuados, pudiendo corregir durante la caída el sitio de aterrizaje y no acabar en la base gris.</w:t>
+      </w:r>
+    </w:p>
+    <w:p>
+      <w:pPr>
+        <w:rPr>
+          <w:rFonts w:ascii="Times New Roman" w:hAnsi="Times New Roman" w:cs="Times New Roman"/>
+          <w:sz w:val="24"/>
+        </w:rPr>
+      </w:pPr>
+    </w:p>
+    <w:p>
+      <w:pPr>
+        <w:rPr>
+          <w:rFonts w:ascii="Times New Roman" w:hAnsi="Times New Roman" w:cs="Times New Roman"/>
+          <w:sz w:val="24"/>
+        </w:rPr>
+      </w:pPr>
+    </w:p>
+    <w:p>
+      <w:pPr>
+        <w:rPr>
+          <w:rFonts w:ascii="Times New Roman" w:hAnsi="Times New Roman" w:cs="Times New Roman"/>
+          <w:sz w:val="24"/>
+        </w:rPr>
+      </w:pPr>
+    </w:p>
+    <w:p>
+      <w:pPr>
+        <w:rPr>
+          <w:rFonts w:ascii="Times New Roman" w:hAnsi="Times New Roman" w:cs="Times New Roman"/>
+          <w:sz w:val="24"/>
+        </w:rPr>
+      </w:pPr>
+    </w:p>
+    <w:p>
+      <w:pPr>
+        <w:rPr>
+          <w:rFonts w:ascii="Times New Roman" w:hAnsi="Times New Roman" w:cs="Times New Roman"/>
+          <w:sz w:val="24"/>
+        </w:rPr>
+      </w:pPr>
+    </w:p>
+    <w:p>
+      <w:pPr>
+        <w:rPr>
+          <w:rFonts w:ascii="Times New Roman" w:hAnsi="Times New Roman" w:cs="Times New Roman"/>
+          <w:sz w:val="24"/>
+        </w:rPr>
+      </w:pPr>
+    </w:p>
+    <w:p>
+      <w:pPr>
+        <w:rPr>
+          <w:rFonts w:ascii="Times New Roman" w:hAnsi="Times New Roman" w:cs="Times New Roman"/>
+          <w:sz w:val="24"/>
+        </w:rPr>
+      </w:pPr>
+    </w:p>
+    <w:p>
+      <w:pPr>
+        <w:rPr>
+          <w:rFonts w:ascii="Times New Roman" w:hAnsi="Times New Roman" w:cs="Times New Roman"/>
+          <w:sz w:val="24"/>
+        </w:rPr>
+      </w:pPr>
+    </w:p>
+    <w:p>
+      <w:pPr>
+        <w:rPr>
+          <w:rFonts w:ascii="Times New Roman" w:hAnsi="Times New Roman" w:cs="Times New Roman"/>
+          <w:sz w:val="24"/>
+        </w:rPr>
+      </w:pPr>
+    </w:p>
+    <w:p>
+      <w:pPr>
+        <w:pStyle w:val="Ttulo2"/>
+        <w:rPr>
+          <w:sz w:val="36"/>
+          <w:szCs w:val="36"/>
+        </w:rPr>
+      </w:pPr>
+      <w:bookmarkStart w:id="17" w:name="_Toc126359418"/>
+      <w:r>
+        <w:rPr>
+          <w:sz w:val="36"/>
+          <w:szCs w:val="36"/>
+        </w:rPr>
+        <w:lastRenderedPageBreak/>
+        <w:t>3.3</w:t>
+      </w:r>
+      <w:r>
+        <w:rPr>
+          <w:sz w:val="36"/>
+          <w:szCs w:val="36"/>
+        </w:rPr>
+        <w:t xml:space="preserve">.- </w:t>
+      </w:r>
+      <w:r>
+        <w:rPr>
+          <w:sz w:val="36"/>
+          <w:szCs w:val="36"/>
+        </w:rPr>
+        <w:t>NIVEL 3</w:t>
+      </w:r>
+      <w:bookmarkEnd w:id="17"/>
+    </w:p>
+    <w:p/>
+    <w:p>
+      <w:pPr>
+        <w:keepNext/>
+      </w:pPr>
+      <w:r>
+        <w:pict w14:anchorId="18F0FD2E">
+          <v:shape id="_x0000_i1029" type="#_x0000_t75" style="width:422.25pt;height:275.25pt">
+            <v:imagedata r:id="rId17" o:title="5"/>
+          </v:shape>
+        </w:pict>
+      </w:r>
+    </w:p>
+    <w:p>
+      <w:pPr>
+        <w:pStyle w:val="Descripcin"/>
+        <w:jc w:val="center"/>
+      </w:pPr>
+      <w:bookmarkStart w:id="18" w:name="_Toc126359429"/>
+      <w:r>
+        <w:t xml:space="preserve">Figura </w:t>
+      </w:r>
+      <w:r>
+        <w:fldChar w:fldCharType="begin"/>
+      </w:r>
+      <w:r>
+        <w:instrText xml:space="preserve"> SEQ Figura \* ARABIC </w:instrText>
+      </w:r>
+      <w:r>
+        <w:fldChar w:fldCharType="separate"/>
+      </w:r>
+      <w:r>
+        <w:rPr>
+          <w:noProof/>
+        </w:rPr>
+        <w:t>5</w:t>
+      </w:r>
+      <w:r>
+        <w:fldChar w:fldCharType="end"/>
+      </w:r>
+      <w:r>
+        <w:t>: Nivel 3 Delantero</w:t>
+      </w:r>
+      <w:bookmarkEnd w:id="18"/>
+    </w:p>
+    <w:p/>
+    <w:p>
+      <w:pPr>
+        <w:keepNext/>
+      </w:pPr>
+      <w:r>
+        <w:pict w14:anchorId="0A3114C0">
+          <v:shape id="_x0000_i1030" type="#_x0000_t75" style="width:421.5pt;height:279pt">
+            <v:imagedata r:id="rId18" o:title="6"/>
+          </v:shape>
+        </w:pict>
+      </w:r>
+    </w:p>
+    <w:p>
+      <w:pPr>
+        <w:pStyle w:val="Descripcin"/>
+        <w:jc w:val="center"/>
+      </w:pPr>
+      <w:bookmarkStart w:id="19" w:name="_Toc126359430"/>
+      <w:r>
+        <w:t xml:space="preserve">Figura </w:t>
+      </w:r>
+      <w:r>
+        <w:fldChar w:fldCharType="begin"/>
+      </w:r>
+      <w:r>
+        <w:instrText xml:space="preserve"> SEQ Figura \* ARABIC </w:instrText>
+      </w:r>
+      <w:r>
+        <w:fldChar w:fldCharType="separate"/>
+      </w:r>
+      <w:r>
+        <w:rPr>
+          <w:noProof/>
+        </w:rPr>
+        <w:t>6</w:t>
+      </w:r>
+      <w:r>
+        <w:fldChar w:fldCharType="end"/>
+      </w:r>
+      <w:r>
+        <w:t>: Nivel 3 Trasero</w:t>
+      </w:r>
+      <w:bookmarkEnd w:id="19"/>
+    </w:p>
+    <w:p/>
+    <w:p>
+      <w:pPr>
+        <w:rPr>
+          <w:rFonts w:ascii="Times New Roman" w:hAnsi="Times New Roman" w:cs="Times New Roman"/>
+          <w:sz w:val="24"/>
+        </w:rPr>
+      </w:pPr>
+      <w:r>
+        <w:rPr>
+          <w:rFonts w:ascii="Times New Roman" w:hAnsi="Times New Roman" w:cs="Times New Roman"/>
+          <w:sz w:val="24"/>
+        </w:rPr>
+        <w:lastRenderedPageBreak/>
+        <w:tab/>
+        <w:t xml:space="preserve">Con este nivel, queremos darle más dificultad en el tema del movimiento y los controles y más altura aún, además de aprovechar ya los conceptos ya explicados con anterioridad. Nos valdremos de elementos como el </w:t>
+      </w:r>
+      <w:proofErr w:type="spellStart"/>
+      <w:r>
+        <w:rPr>
+          <w:rFonts w:ascii="Times New Roman" w:hAnsi="Times New Roman" w:cs="Times New Roman"/>
+          <w:sz w:val="24"/>
+        </w:rPr>
+        <w:t>parkour</w:t>
+      </w:r>
+      <w:proofErr w:type="spellEnd"/>
+      <w:r>
+        <w:rPr>
+          <w:rFonts w:ascii="Times New Roman" w:hAnsi="Times New Roman" w:cs="Times New Roman"/>
+          <w:sz w:val="24"/>
+        </w:rPr>
+        <w:t>, las plataformas deslizantes y el control de caída.</w:t>
+      </w:r>
+    </w:p>
+    <w:p>
+      <w:pPr>
+        <w:rPr>
+          <w:rFonts w:ascii="Times New Roman" w:hAnsi="Times New Roman" w:cs="Times New Roman"/>
+          <w:sz w:val="24"/>
+        </w:rPr>
+      </w:pPr>
+      <w:r>
+        <w:rPr>
+          <w:rFonts w:ascii="Times New Roman" w:hAnsi="Times New Roman" w:cs="Times New Roman"/>
+          <w:sz w:val="24"/>
+        </w:rPr>
+        <w:tab/>
+        <w:t>Empezando desde la plataforma negra, tenemos la subida al nivel azul por la parte derecha (</w:t>
+      </w:r>
+      <w:r>
+        <w:rPr>
+          <w:rFonts w:ascii="Times New Roman" w:hAnsi="Times New Roman" w:cs="Times New Roman"/>
+          <w:i/>
+          <w:sz w:val="24"/>
+        </w:rPr>
+        <w:t>Figura 6</w:t>
+      </w:r>
+      <w:r>
+        <w:rPr>
+          <w:rFonts w:ascii="Times New Roman" w:hAnsi="Times New Roman" w:cs="Times New Roman"/>
+          <w:sz w:val="24"/>
+        </w:rPr>
+        <w:t>). Podemos seguir por la parte izquierda sin problemas, pero acortamos camino si nos fijamos en que la pared verde no está del todo fijada al borde, y se puede pasar sin problemas hacia el otro lado.</w:t>
+      </w:r>
+    </w:p>
+    <w:p>
+      <w:pPr>
+        <w:rPr>
+          <w:rFonts w:ascii="Times New Roman" w:hAnsi="Times New Roman" w:cs="Times New Roman"/>
+          <w:sz w:val="24"/>
+        </w:rPr>
+      </w:pPr>
+      <w:r>
+        <w:rPr>
+          <w:rFonts w:ascii="Times New Roman" w:hAnsi="Times New Roman" w:cs="Times New Roman"/>
+          <w:sz w:val="24"/>
+        </w:rPr>
+        <w:tab/>
+        <w:t>Independientemente del camino escogido, habrá que usar la gran plataforma naranja de la izquierda (</w:t>
+      </w:r>
+      <w:r>
+        <w:rPr>
+          <w:rFonts w:ascii="Times New Roman" w:hAnsi="Times New Roman" w:cs="Times New Roman"/>
+          <w:i/>
+          <w:sz w:val="24"/>
+        </w:rPr>
+        <w:t>Figura 5</w:t>
+      </w:r>
+      <w:r>
+        <w:rPr>
+          <w:rFonts w:ascii="Times New Roman" w:hAnsi="Times New Roman" w:cs="Times New Roman"/>
+          <w:sz w:val="24"/>
+        </w:rPr>
+        <w:t xml:space="preserve">) para llegar a una zona de </w:t>
+      </w:r>
+      <w:proofErr w:type="spellStart"/>
+      <w:r>
+        <w:rPr>
+          <w:rFonts w:ascii="Times New Roman" w:hAnsi="Times New Roman" w:cs="Times New Roman"/>
+          <w:sz w:val="24"/>
+        </w:rPr>
+        <w:t>parkour</w:t>
+      </w:r>
+      <w:proofErr w:type="spellEnd"/>
+      <w:r>
+        <w:rPr>
+          <w:rFonts w:ascii="Times New Roman" w:hAnsi="Times New Roman" w:cs="Times New Roman"/>
+          <w:sz w:val="24"/>
+        </w:rPr>
+        <w:t xml:space="preserve"> </w:t>
+      </w:r>
+      <w:r>
+        <w:rPr>
+          <w:rFonts w:ascii="Times New Roman" w:hAnsi="Times New Roman" w:cs="Times New Roman"/>
+          <w:sz w:val="24"/>
+        </w:rPr>
+        <w:t xml:space="preserve">oculta desde la parte delantera. Este </w:t>
+      </w:r>
+      <w:proofErr w:type="spellStart"/>
+      <w:r>
+        <w:rPr>
+          <w:rFonts w:ascii="Times New Roman" w:hAnsi="Times New Roman" w:cs="Times New Roman"/>
+          <w:sz w:val="24"/>
+        </w:rPr>
+        <w:t>parkour</w:t>
+      </w:r>
+      <w:proofErr w:type="spellEnd"/>
+      <w:r>
+        <w:rPr>
+          <w:rFonts w:ascii="Times New Roman" w:hAnsi="Times New Roman" w:cs="Times New Roman"/>
+          <w:sz w:val="24"/>
+        </w:rPr>
+        <w:t xml:space="preserve"> ya entraña un poco más de dificultad: hay que usar la plataforma flotante y apoyarse en el pilar con precisión. Si lo superamos, pasamos al nivel amarillo.</w:t>
+      </w:r>
+    </w:p>
+    <w:p>
+      <w:pPr>
+        <w:rPr>
+          <w:rFonts w:ascii="Times New Roman" w:hAnsi="Times New Roman" w:cs="Times New Roman"/>
+          <w:sz w:val="24"/>
+        </w:rPr>
+      </w:pPr>
+      <w:r>
+        <w:rPr>
+          <w:rFonts w:ascii="Times New Roman" w:hAnsi="Times New Roman" w:cs="Times New Roman"/>
+          <w:sz w:val="24"/>
+        </w:rPr>
+        <w:tab/>
+        <w:t>En este nuevo nivel, tenemos otro puente, que nos recuerda al del nivel 1. Efectivamente, tendremos que usarlo de la misma manera. Si nos colocamos desde la cima y saltamos, no llegaremos al pilar verde. Tenemos que usar la superficie deslizante para impulsarnos y llegar a dicho pilar.</w:t>
+      </w:r>
+      <w:r>
+        <w:rPr>
+          <w:rFonts w:ascii="Times New Roman" w:hAnsi="Times New Roman" w:cs="Times New Roman"/>
+          <w:sz w:val="24"/>
+        </w:rPr>
+        <w:t xml:space="preserve"> Con él, pasamos al último punto.</w:t>
+      </w:r>
+    </w:p>
+    <w:p>
+      <w:pPr>
+        <w:rPr>
+          <w:rFonts w:ascii="Times New Roman" w:hAnsi="Times New Roman" w:cs="Times New Roman"/>
+          <w:sz w:val="24"/>
+        </w:rPr>
+      </w:pPr>
+      <w:r>
+        <w:rPr>
+          <w:rFonts w:ascii="Times New Roman" w:hAnsi="Times New Roman" w:cs="Times New Roman"/>
+          <w:sz w:val="24"/>
+        </w:rPr>
+        <w:tab/>
+        <w:t>En la cima ya, podemos ver un círculo gigante en una de las puntas. Tendremos que elegir uno de sus lados, e intentar llegar al cilindro que está debajo. El problema reside en que estamos en un punto ciego: si no hemos explorado el mapa con anterioridad, podemos no saber que ahí hay un cilindro, y caernos.</w:t>
+      </w:r>
+    </w:p>
+    <w:p>
+      <w:pPr>
+        <w:rPr>
+          <w:rFonts w:ascii="Times New Roman" w:hAnsi="Times New Roman" w:cs="Times New Roman"/>
+          <w:sz w:val="24"/>
+        </w:rPr>
+      </w:pPr>
+      <w:r>
+        <w:rPr>
+          <w:rFonts w:ascii="Times New Roman" w:hAnsi="Times New Roman" w:cs="Times New Roman"/>
+          <w:sz w:val="24"/>
+        </w:rPr>
+        <w:tab/>
+        <w:t>Para pasar este círculo, se puede saltar directamente desde un lateral o ayudarnos de la pared deslizante para acabar encima del cilindro. Desde el cilindro, volvemos a tener otro punto ciego con el pilar, pero no hay problema: saltando hacia delante, podemos controlar la caída del personaje justo encima del pilar rojo. El salto está pensado para que no entrañe gran dificultad si se sabe la posición del pilar con antemano.</w:t>
+      </w:r>
+    </w:p>
+    <w:p>
+      <w:pPr>
+        <w:rPr>
+          <w:rFonts w:ascii="Times New Roman" w:hAnsi="Times New Roman" w:cs="Times New Roman"/>
+          <w:sz w:val="24"/>
+        </w:rPr>
+      </w:pPr>
+      <w:r>
+        <w:rPr>
+          <w:rFonts w:ascii="Times New Roman" w:hAnsi="Times New Roman" w:cs="Times New Roman"/>
+          <w:sz w:val="24"/>
+        </w:rPr>
+        <w:tab/>
+        <w:t xml:space="preserve">En el tema de </w:t>
+      </w:r>
+      <w:proofErr w:type="spellStart"/>
+      <w:r>
+        <w:rPr>
+          <w:rFonts w:ascii="Times New Roman" w:hAnsi="Times New Roman" w:cs="Times New Roman"/>
+          <w:sz w:val="24"/>
+        </w:rPr>
+        <w:t>Checkpoints</w:t>
+      </w:r>
+      <w:proofErr w:type="spellEnd"/>
+      <w:r>
+        <w:rPr>
+          <w:rFonts w:ascii="Times New Roman" w:hAnsi="Times New Roman" w:cs="Times New Roman"/>
+          <w:sz w:val="24"/>
+        </w:rPr>
+        <w:t xml:space="preserve">, hay un par que se pueden solventar sin que ocasione </w:t>
+      </w:r>
+      <w:proofErr w:type="spellStart"/>
+      <w:r>
+        <w:rPr>
+          <w:rFonts w:ascii="Times New Roman" w:hAnsi="Times New Roman" w:cs="Times New Roman"/>
+          <w:sz w:val="24"/>
+        </w:rPr>
+        <w:t>nuna</w:t>
+      </w:r>
+      <w:proofErr w:type="spellEnd"/>
+      <w:r>
+        <w:rPr>
+          <w:rFonts w:ascii="Times New Roman" w:hAnsi="Times New Roman" w:cs="Times New Roman"/>
+          <w:sz w:val="24"/>
+        </w:rPr>
+        <w:t xml:space="preserve"> caída a la base gris: el salto del puente y el círculo grande. Para ello, el pilar y la base del mismo están colocadas de tal manera que evitan la gran mayoría de saltos en falso. En cuanto al círculo, la base de la parte de abajo puede servir para corregir la caída, ya que la gravedad nos da tiempo de sobra.</w:t>
+      </w:r>
+    </w:p>
     <w:p/>
     <w:p/>
     <w:p/>
@@ -3740,11 +5357,6 @@
     <w:p/>
     <w:p/>
     <w:p/>
-    <w:p/>
-    <w:p/>
-    <w:p/>
-    <w:p/>
-    <w:p/>
     <w:p>
       <w:pPr>
         <w:pStyle w:val="Ttulo1"/>
@@ -3753,7 +5365,7 @@
           <w:szCs w:val="44"/>
         </w:rPr>
       </w:pPr>
-      <w:bookmarkStart w:id="14" w:name="_Toc126235973"/>
+      <w:bookmarkStart w:id="20" w:name="_Toc126359419"/>
       <w:r>
         <w:rPr>
           <w:sz w:val="44"/>
@@ -3776,7 +5388,7 @@
         </w:rPr>
         <w:t>MÓDULOS USADOS</w:t>
       </w:r>
-      <w:bookmarkEnd w:id="14"/>
+      <w:bookmarkEnd w:id="20"/>
     </w:p>
     <w:p/>
     <w:tbl>
@@ -4038,6 +5650,14 @@
                 <w:sz w:val="24"/>
               </w:rPr>
             </w:pPr>
+            <w:r>
+              <w:rPr>
+                <w:rFonts w:ascii="Times New Roman" w:hAnsi="Times New Roman" w:cs="Times New Roman"/>
+                <w:color w:val="00B0F0"/>
+                <w:sz w:val="24"/>
+              </w:rPr>
+              <w:t>LVL 3</w:t>
+            </w:r>
           </w:p>
         </w:tc>
         <w:tc>
@@ -4156,6 +5776,14 @@
                 <w:sz w:val="24"/>
               </w:rPr>
             </w:pPr>
+            <w:r>
+              <w:rPr>
+                <w:rFonts w:ascii="Times New Roman" w:hAnsi="Times New Roman" w:cs="Times New Roman"/>
+                <w:color w:val="00B0F0"/>
+                <w:sz w:val="24"/>
+              </w:rPr>
+              <w:t>LVL 3</w:t>
+            </w:r>
           </w:p>
         </w:tc>
         <w:tc>
@@ -4170,6 +5798,14 @@
                 <w:sz w:val="24"/>
               </w:rPr>
             </w:pPr>
+            <w:r>
+              <w:rPr>
+                <w:rFonts w:ascii="Times New Roman" w:hAnsi="Times New Roman" w:cs="Times New Roman"/>
+                <w:color w:val="00B0F0"/>
+                <w:sz w:val="24"/>
+              </w:rPr>
+              <w:t>LVL 3</w:t>
+            </w:r>
           </w:p>
         </w:tc>
         <w:tc>
@@ -4266,6 +5902,14 @@
                 <w:sz w:val="24"/>
               </w:rPr>
             </w:pPr>
+            <w:r>
+              <w:rPr>
+                <w:rFonts w:ascii="Times New Roman" w:hAnsi="Times New Roman" w:cs="Times New Roman"/>
+                <w:color w:val="00B0F0"/>
+                <w:sz w:val="24"/>
+              </w:rPr>
+              <w:t>LVL 3</w:t>
+            </w:r>
           </w:p>
         </w:tc>
         <w:tc>
@@ -4280,6 +5924,14 @@
                 <w:sz w:val="24"/>
               </w:rPr>
             </w:pPr>
+            <w:r>
+              <w:rPr>
+                <w:rFonts w:ascii="Times New Roman" w:hAnsi="Times New Roman" w:cs="Times New Roman"/>
+                <w:color w:val="00B0F0"/>
+                <w:sz w:val="24"/>
+              </w:rPr>
+              <w:t>LVL 3</w:t>
+            </w:r>
           </w:p>
         </w:tc>
         <w:tc>
@@ -4376,6 +6028,14 @@
                 <w:sz w:val="24"/>
               </w:rPr>
             </w:pPr>
+            <w:r>
+              <w:rPr>
+                <w:rFonts w:ascii="Times New Roman" w:hAnsi="Times New Roman" w:cs="Times New Roman"/>
+                <w:color w:val="00B0F0"/>
+                <w:sz w:val="24"/>
+              </w:rPr>
+              <w:t>LVL 3</w:t>
+            </w:r>
           </w:p>
         </w:tc>
         <w:tc>
@@ -4390,6 +6050,14 @@
                 <w:sz w:val="24"/>
               </w:rPr>
             </w:pPr>
+            <w:r>
+              <w:rPr>
+                <w:rFonts w:ascii="Times New Roman" w:hAnsi="Times New Roman" w:cs="Times New Roman"/>
+                <w:color w:val="00B0F0"/>
+                <w:sz w:val="24"/>
+              </w:rPr>
+              <w:t>LVL 3</w:t>
+            </w:r>
           </w:p>
         </w:tc>
         <w:tc>
@@ -4624,8 +6292,6 @@
             </w:r>
           </w:p>
         </w:tc>
-        <w:bookmarkStart w:id="15" w:name="_GoBack"/>
-        <w:bookmarkEnd w:id="15"/>
       </w:tr>
       <w:tr>
         <w:trPr>
@@ -4688,6 +6354,14 @@
                 <w:sz w:val="24"/>
               </w:rPr>
             </w:pPr>
+            <w:r>
+              <w:rPr>
+                <w:rFonts w:ascii="Times New Roman" w:hAnsi="Times New Roman" w:cs="Times New Roman"/>
+                <w:color w:val="00B0F0"/>
+                <w:sz w:val="24"/>
+              </w:rPr>
+              <w:t>LVL 3</w:t>
+            </w:r>
           </w:p>
         </w:tc>
         <w:tc>
@@ -4776,6 +6450,14 @@
                 <w:sz w:val="24"/>
               </w:rPr>
             </w:pPr>
+            <w:r>
+              <w:rPr>
+                <w:rFonts w:ascii="Times New Roman" w:hAnsi="Times New Roman" w:cs="Times New Roman"/>
+                <w:color w:val="00B0F0"/>
+                <w:sz w:val="24"/>
+              </w:rPr>
+              <w:t>LVL 3</w:t>
+            </w:r>
           </w:p>
         </w:tc>
         <w:tc>
@@ -4834,6 +6516,14 @@
                 <w:sz w:val="24"/>
               </w:rPr>
             </w:pPr>
+            <w:r>
+              <w:rPr>
+                <w:rFonts w:ascii="Times New Roman" w:hAnsi="Times New Roman" w:cs="Times New Roman"/>
+                <w:color w:val="00B0F0"/>
+                <w:sz w:val="24"/>
+              </w:rPr>
+              <w:t>LVL 3</w:t>
+            </w:r>
           </w:p>
         </w:tc>
       </w:tr>
@@ -5014,6 +6704,14 @@
                 <w:sz w:val="24"/>
               </w:rPr>
             </w:pPr>
+            <w:r>
+              <w:rPr>
+                <w:rFonts w:ascii="Times New Roman" w:hAnsi="Times New Roman" w:cs="Times New Roman"/>
+                <w:color w:val="00B0F0"/>
+                <w:sz w:val="24"/>
+              </w:rPr>
+              <w:t>LVL 3</w:t>
+            </w:r>
           </w:p>
         </w:tc>
         <w:tc>
@@ -5028,6 +6726,14 @@
                 <w:sz w:val="24"/>
               </w:rPr>
             </w:pPr>
+            <w:r>
+              <w:rPr>
+                <w:rFonts w:ascii="Times New Roman" w:hAnsi="Times New Roman" w:cs="Times New Roman"/>
+                <w:color w:val="00B0F0"/>
+                <w:sz w:val="24"/>
+              </w:rPr>
+              <w:t>LVL 3</w:t>
+            </w:r>
           </w:p>
         </w:tc>
         <w:tc>
@@ -5292,6 +6998,14 @@
                 <w:sz w:val="24"/>
               </w:rPr>
             </w:pPr>
+            <w:r>
+              <w:rPr>
+                <w:rFonts w:ascii="Times New Roman" w:hAnsi="Times New Roman" w:cs="Times New Roman"/>
+                <w:color w:val="00B0F0"/>
+                <w:sz w:val="24"/>
+              </w:rPr>
+              <w:t>LVL 3</w:t>
+            </w:r>
           </w:p>
         </w:tc>
         <w:tc>
@@ -5306,6 +7020,14 @@
                 <w:sz w:val="24"/>
               </w:rPr>
             </w:pPr>
+            <w:r>
+              <w:rPr>
+                <w:rFonts w:ascii="Times New Roman" w:hAnsi="Times New Roman" w:cs="Times New Roman"/>
+                <w:color w:val="00B0F0"/>
+                <w:sz w:val="24"/>
+              </w:rPr>
+              <w:t>LVL 3</w:t>
+            </w:r>
           </w:p>
         </w:tc>
         <w:tc>
@@ -5320,6 +7042,14 @@
                 <w:sz w:val="24"/>
               </w:rPr>
             </w:pPr>
+            <w:r>
+              <w:rPr>
+                <w:rFonts w:ascii="Times New Roman" w:hAnsi="Times New Roman" w:cs="Times New Roman"/>
+                <w:color w:val="00B0F0"/>
+                <w:sz w:val="24"/>
+              </w:rPr>
+              <w:t>LVL 3</w:t>
+            </w:r>
           </w:p>
         </w:tc>
         <w:tc>
@@ -5407,6 +7137,14 @@
                 <w:sz w:val="24"/>
               </w:rPr>
             </w:pPr>
+            <w:r>
+              <w:rPr>
+                <w:rFonts w:ascii="Times New Roman" w:hAnsi="Times New Roman" w:cs="Times New Roman"/>
+                <w:color w:val="00B0F0"/>
+                <w:sz w:val="24"/>
+              </w:rPr>
+              <w:t>LVL 3</w:t>
+            </w:r>
           </w:p>
         </w:tc>
         <w:tc>
@@ -5495,6 +7233,14 @@
                 <w:sz w:val="24"/>
               </w:rPr>
             </w:pPr>
+            <w:r>
+              <w:rPr>
+                <w:rFonts w:ascii="Times New Roman" w:hAnsi="Times New Roman" w:cs="Times New Roman"/>
+                <w:color w:val="00B0F0"/>
+                <w:sz w:val="24"/>
+              </w:rPr>
+              <w:t>LVL 3</w:t>
+            </w:r>
           </w:p>
         </w:tc>
         <w:tc>
@@ -5605,6 +7351,14 @@
                 <w:sz w:val="24"/>
               </w:rPr>
             </w:pPr>
+            <w:r>
+              <w:rPr>
+                <w:rFonts w:ascii="Times New Roman" w:hAnsi="Times New Roman" w:cs="Times New Roman"/>
+                <w:color w:val="00B0F0"/>
+                <w:sz w:val="24"/>
+              </w:rPr>
+              <w:t>LVL 3</w:t>
+            </w:r>
           </w:p>
         </w:tc>
         <w:tc>
@@ -5619,6 +7373,14 @@
                 <w:sz w:val="24"/>
               </w:rPr>
             </w:pPr>
+            <w:r>
+              <w:rPr>
+                <w:rFonts w:ascii="Times New Roman" w:hAnsi="Times New Roman" w:cs="Times New Roman"/>
+                <w:color w:val="00B0F0"/>
+                <w:sz w:val="24"/>
+              </w:rPr>
+              <w:t>LVL 3</w:t>
+            </w:r>
           </w:p>
         </w:tc>
         <w:tc>
@@ -5633,6 +7395,14 @@
                 <w:sz w:val="24"/>
               </w:rPr>
             </w:pPr>
+            <w:r>
+              <w:rPr>
+                <w:rFonts w:ascii="Times New Roman" w:hAnsi="Times New Roman" w:cs="Times New Roman"/>
+                <w:color w:val="00B0F0"/>
+                <w:sz w:val="24"/>
+              </w:rPr>
+              <w:t>LVL 3</w:t>
+            </w:r>
           </w:p>
         </w:tc>
         <w:tc>
@@ -6322,7 +8092,7 @@
           <w:szCs w:val="44"/>
         </w:rPr>
       </w:pPr>
-      <w:bookmarkStart w:id="16" w:name="_Toc126235974"/>
+      <w:bookmarkStart w:id="21" w:name="_Toc126359420"/>
       <w:r>
         <w:rPr>
           <w:sz w:val="44"/>
@@ -6345,7 +8115,7 @@
         </w:rPr>
         <w:t>IDEAS EXTRA</w:t>
       </w:r>
-      <w:bookmarkEnd w:id="16"/>
+      <w:bookmarkEnd w:id="21"/>
     </w:p>
     <w:p>
       <w:pPr>
@@ -6390,8 +8160,139 @@
         <w:t>Las plataformas circulares, además de flotar, podrían tener alguna rotación que dificultara el movimiento del jugador. Esto combinaría bien en algunos puzles que requieran de plataformas deslizantes flotantes.</w:t>
       </w:r>
     </w:p>
+    <w:p>
+      <w:pPr>
+        <w:pStyle w:val="Prrafodelista"/>
+        <w:numPr>
+          <w:ilvl w:val="0"/>
+          <w:numId w:val="5"/>
+        </w:numPr>
+        <w:rPr>
+          <w:rFonts w:ascii="Times New Roman" w:hAnsi="Times New Roman" w:cs="Times New Roman"/>
+          <w:sz w:val="24"/>
+        </w:rPr>
+      </w:pPr>
+      <w:r>
+        <w:rPr>
+          <w:rFonts w:ascii="Times New Roman" w:hAnsi="Times New Roman" w:cs="Times New Roman"/>
+          <w:sz w:val="24"/>
+        </w:rPr>
+        <w:t xml:space="preserve">El hecho de usar terreno elevado con tanta amplitud de terreno crea la necesidad de usar </w:t>
+      </w:r>
+      <w:proofErr w:type="spellStart"/>
+      <w:r>
+        <w:rPr>
+          <w:rFonts w:ascii="Times New Roman" w:hAnsi="Times New Roman" w:cs="Times New Roman"/>
+          <w:sz w:val="24"/>
+        </w:rPr>
+        <w:t>Checkpoints</w:t>
+      </w:r>
+      <w:proofErr w:type="spellEnd"/>
+      <w:r>
+        <w:rPr>
+          <w:rFonts w:ascii="Times New Roman" w:hAnsi="Times New Roman" w:cs="Times New Roman"/>
+          <w:sz w:val="24"/>
+        </w:rPr>
+        <w:t xml:space="preserve"> (más allá de los del propio escenario)</w:t>
+      </w:r>
+      <w:r>
+        <w:rPr>
+          <w:rFonts w:ascii="Times New Roman" w:hAnsi="Times New Roman" w:cs="Times New Roman"/>
+          <w:sz w:val="24"/>
+        </w:rPr>
+        <w:t>. Además, podría añadirse que las caídas desde terreno muy elevado contra la zona de la base contase como una “muerte”, y as</w:t>
+      </w:r>
+      <w:r>
+        <w:rPr>
+          <w:rFonts w:ascii="Times New Roman" w:hAnsi="Times New Roman" w:cs="Times New Roman"/>
+          <w:sz w:val="24"/>
+        </w:rPr>
+        <w:t xml:space="preserve">í reaparecer en el </w:t>
+      </w:r>
+      <w:proofErr w:type="spellStart"/>
+      <w:r>
+        <w:rPr>
+          <w:rFonts w:ascii="Times New Roman" w:hAnsi="Times New Roman" w:cs="Times New Roman"/>
+          <w:sz w:val="24"/>
+        </w:rPr>
+        <w:t>C</w:t>
+      </w:r>
+      <w:r>
+        <w:rPr>
+          <w:rFonts w:ascii="Times New Roman" w:hAnsi="Times New Roman" w:cs="Times New Roman"/>
+          <w:sz w:val="24"/>
+        </w:rPr>
+        <w:t>heckpoint</w:t>
+      </w:r>
+      <w:proofErr w:type="spellEnd"/>
+      <w:r>
+        <w:rPr>
+          <w:rFonts w:ascii="Times New Roman" w:hAnsi="Times New Roman" w:cs="Times New Roman"/>
+          <w:sz w:val="24"/>
+        </w:rPr>
+        <w:t xml:space="preserve"> anterior, como medida de calidad de vida.</w:t>
+      </w:r>
+    </w:p>
+    <w:p>
+      <w:pPr>
+        <w:pStyle w:val="Prrafodelista"/>
+        <w:numPr>
+          <w:ilvl w:val="0"/>
+          <w:numId w:val="5"/>
+        </w:numPr>
+        <w:rPr>
+          <w:rFonts w:ascii="Times New Roman" w:hAnsi="Times New Roman" w:cs="Times New Roman"/>
+          <w:sz w:val="24"/>
+        </w:rPr>
+      </w:pPr>
+      <w:r>
+        <w:rPr>
+          <w:rFonts w:ascii="Times New Roman" w:hAnsi="Times New Roman" w:cs="Times New Roman"/>
+          <w:sz w:val="24"/>
+        </w:rPr>
+        <w:t xml:space="preserve">Como añadido al concepto de plataformas deslizantes, podrían añadirse algunas que pudieran servir de apoyo para realizar un nuevo salto, y así crear saltos de pared. Cuadra bastante con la dinámica planteada y daría una nueva dimensión al </w:t>
+      </w:r>
+      <w:proofErr w:type="spellStart"/>
+      <w:r>
+        <w:rPr>
+          <w:rFonts w:ascii="Times New Roman" w:hAnsi="Times New Roman" w:cs="Times New Roman"/>
+          <w:sz w:val="24"/>
+        </w:rPr>
+        <w:t>parkour</w:t>
+      </w:r>
+      <w:proofErr w:type="spellEnd"/>
+      <w:r>
+        <w:rPr>
+          <w:rFonts w:ascii="Times New Roman" w:hAnsi="Times New Roman" w:cs="Times New Roman"/>
+          <w:sz w:val="24"/>
+        </w:rPr>
+        <w:t xml:space="preserve">. </w:t>
+      </w:r>
+    </w:p>
+    <w:p>
+      <w:pPr>
+        <w:pStyle w:val="Prrafodelista"/>
+        <w:numPr>
+          <w:ilvl w:val="0"/>
+          <w:numId w:val="5"/>
+        </w:numPr>
+        <w:rPr>
+          <w:rFonts w:ascii="Times New Roman" w:hAnsi="Times New Roman" w:cs="Times New Roman"/>
+          <w:sz w:val="24"/>
+        </w:rPr>
+      </w:pPr>
+      <w:r>
+        <w:rPr>
+          <w:rFonts w:ascii="Times New Roman" w:hAnsi="Times New Roman" w:cs="Times New Roman"/>
+          <w:sz w:val="24"/>
+        </w:rPr>
+        <w:t xml:space="preserve">El paradigma de la cámara podría cambiarse a uno en que la dirección estuviera centrada en el </w:t>
+      </w:r>
+      <w:bookmarkStart w:id="22" w:name="_GoBack"/>
+      <w:bookmarkEnd w:id="22"/>
+    </w:p>
     <w:sectPr>
-      <w:footerReference w:type="default" r:id="rId13"/>
+      <w:footerReference w:type="default" r:id="rId19"/>
       <w:pgSz w:w="11906" w:h="16838"/>
       <w:pgMar w:top="1417" w:right="1701" w:bottom="1417" w:left="1701" w:header="708" w:footer="708" w:gutter="0"/>
       <w:pgNumType w:start="1"/>
@@ -6475,7 +8376,7 @@
         <w:noProof/>
         <w:color w:val="000000" w:themeColor="text1"/>
       </w:rPr>
-      <w:t>6</w:t>
+      <w:t>11</w:t>
     </w:r>
     <w:r>
       <w:rPr>
@@ -8249,7 +10150,7 @@
 </file>
 
 <file path=customXml/itemProps1.xml><?xml version="1.0" encoding="utf-8"?>
-<ds:datastoreItem xmlns:ds="http://schemas.openxmlformats.org/officeDocument/2006/customXml" ds:itemID="{44B64481-252C-464F-AA92-7E128757B680}">
+<ds:datastoreItem xmlns:ds="http://schemas.openxmlformats.org/officeDocument/2006/customXml" ds:itemID="{9586B305-8863-414B-BC81-53B2A2A474A3}">
   <ds:schemaRefs>
     <ds:schemaRef ds:uri="http://schemas.openxmlformats.org/officeDocument/2006/bibliography"/>
   </ds:schemaRefs>

</xml_diff>